<commit_message>
docx to pdf still has bugs but working
</commit_message>
<xml_diff>
--- a/docx_mod.docx
+++ b/docx_mod.docx
@@ -7,7 +7,7 @@
         <w:autoSpaceDN w:val="0"/>
         <w:autoSpaceDE w:val="0"/>
         <w:widowControl/>
-        <w:spacing w:line="220" w:lineRule="exact" w:before="0" w:after="662"/>
+        <w:spacing w:line="220" w:lineRule="exact" w:before="0" w:after="522"/>
         <w:ind w:left="0" w:right="0"/>
       </w:pPr>
     </w:p>
@@ -16,38 +16,929 @@
         <w:autoSpaceDN w:val="0"/>
         <w:autoSpaceDE w:val="0"/>
         <w:widowControl/>
-        <w:spacing w:line="245" w:lineRule="auto" w:before="0" w:after="0"/>
-        <w:ind w:left="0" w:right="2592" w:firstLine="0"/>
+        <w:spacing w:line="220" w:lineRule="exact" w:before="0" w:after="0"/>
+        <w:ind w:left="40" w:right="0" w:firstLine="0"/>
         <w:jc w:val="left"/>
       </w:pPr>
       <w:r>
         <w:rPr>
-          <w:rFonts w:ascii="Calibri" w:hAnsi="Calibri" w:eastAsia="Calibri"/>
+          <w:rFonts w:ascii="GDPFNTC" w:hAnsi="GDPFNTC" w:eastAsia="GDPFNTC"/>
           <w:b w:val="0"/>
           <w:i w:val="0"/>
-          <w:color w:val="FF0000"/>
-          <w:sz w:val="160"/>
+          <w:color w:val="000000"/>
+          <w:sz w:val="22"/>
         </w:rPr>
-        <w:t xml:space="preserve">COLORED </w:t>
+        <w:t>RILAN, KENNETH S.</w:t>
+      </w:r>
+    </w:p>
+    <w:p>
+      <w:pPr>
+        <w:autoSpaceDN w:val="0"/>
+        <w:autoSpaceDE w:val="0"/>
+        <w:widowControl/>
+        <w:spacing w:line="220" w:lineRule="exact" w:before="230" w:after="166"/>
+        <w:ind w:left="40" w:right="0" w:firstLine="0"/>
+        <w:jc w:val="left"/>
+      </w:pPr>
+      <w:r>
+        <w:rPr>
+          <w:rFonts w:ascii="GDPFNTC" w:hAnsi="GDPFNTC" w:eastAsia="GDPFNTC"/>
+          <w:b w:val="0"/>
+          <w:i w:val="0"/>
+          <w:color w:val="000000"/>
+          <w:sz w:val="22"/>
+        </w:rPr>
+        <w:t>ME PBST 12 B1</w:t>
+      </w:r>
+    </w:p>
+    <w:tbl>
+      <w:tblPr>
+        <w:tblW w:type="auto" w:w="0"/>
+        <w:tblLayout w:type="fixed"/>
+        <w:tblLook w:firstColumn="1" w:firstRow="1" w:lastColumn="0" w:lastRow="0" w:noHBand="0" w:noVBand="1" w:val="04A0"/>
+        <w:tblInd w:w="40.0" w:type="dxa"/>
+      </w:tblPr>
+      <w:tblGrid>
+        <w:gridCol w:w="9460"/>
+      </w:tblGrid>
+      <w:tr>
+        <w:trPr>
+          <w:trHeight w:hRule="exact" w:val="268"/>
+        </w:trPr>
+        <w:tc>
+          <w:tcPr>
+            <w:tcW w:type="dxa" w:w="128"/>
+            <w:tcBorders>
+              <w:start w:sz="16.0" w:val="single" w:color="#000000"/>
+              <w:top w:sz="16.0" w:val="single" w:color="#000000"/>
+              <w:end w:sz="16.0" w:val="single" w:color="#000000"/>
+              <w:bottom w:sz="16.0" w:val="single" w:color="#000000"/>
+            </w:tcBorders>
+            <w:tcMar>
+              <w:start w:w="0" w:type="dxa"/>
+              <w:end w:w="0" w:type="dxa"/>
+            </w:tcMar>
+          </w:tcPr>
+          <w:p/>
+        </w:tc>
+      </w:tr>
+    </w:tbl>
+    <w:p>
+      <w:pPr>
+        <w:autoSpaceDN w:val="0"/>
+        <w:autoSpaceDE w:val="0"/>
+        <w:widowControl/>
+        <w:spacing w:line="300" w:lineRule="exact" w:before="222" w:after="6"/>
+        <w:ind w:left="40" w:right="0" w:firstLine="0"/>
+        <w:jc w:val="left"/>
+      </w:pPr>
+      <w:r>
+        <w:rPr>
+          <w:u w:val="single" w:color="000000"/>
+          <w:rFonts w:ascii="GDPFNTC" w:hAnsi="GDPFNTC" w:eastAsia="GDPFNTC"/>
+          <w:b/>
+          <w:i w:val="0"/>
+          <w:color w:val="1D3F6B"/>
+          <w:sz w:val="30"/>
+        </w:rPr>
+        <w:t>P</w:t>
       </w:r>
       <w:r>
         <w:rPr>
-          <w:rFonts w:ascii="Calibri" w:hAnsi="Calibri" w:eastAsia="Calibri"/>
+          <w:rFonts w:ascii="GDPFNTC" w:hAnsi="GDPFNTC" w:eastAsia="GDPFNTC"/>
+          <w:b/>
+          <w:i w:val="0"/>
+          <w:color w:val="1D3F6B"/>
+          <w:sz w:val="30"/>
+        </w:rPr>
+        <w:t>relim: ACTIVITY NO. 1: Module 1</w:t>
+      </w:r>
+    </w:p>
+    <w:tbl>
+      <w:tblPr>
+        <w:tblW w:type="auto" w:w="0"/>
+        <w:tblLayout w:type="fixed"/>
+        <w:tblLook w:firstColumn="1" w:firstRow="1" w:lastColumn="0" w:lastRow="0" w:noHBand="0" w:noVBand="1" w:val="04A0"/>
+        <w:tblInd w:w="40.0" w:type="dxa"/>
+      </w:tblPr>
+      <w:tblGrid>
+        <w:gridCol w:w="9460"/>
+      </w:tblGrid>
+      <w:tr>
+        <w:trPr>
+          <w:trHeight w:hRule="exact" w:val="268"/>
+        </w:trPr>
+        <w:tc>
+          <w:tcPr>
+            <w:tcW w:type="dxa" w:w="128"/>
+            <w:tcBorders>
+              <w:start w:sz="16.0" w:val="single" w:color="#000000"/>
+              <w:end w:sz="16.0" w:val="single" w:color="#000000"/>
+              <w:bottom w:sz="16.0" w:val="single" w:color="#000000"/>
+            </w:tcBorders>
+            <w:tcMar>
+              <w:start w:w="0" w:type="dxa"/>
+              <w:end w:w="0" w:type="dxa"/>
+            </w:tcMar>
+          </w:tcPr>
+          <w:p/>
+        </w:tc>
+      </w:tr>
+    </w:tbl>
+    <w:p>
+      <w:pPr>
+        <w:autoSpaceDN w:val="0"/>
+        <w:autoSpaceDE w:val="0"/>
+        <w:widowControl/>
+        <w:spacing w:line="220" w:lineRule="exact" w:before="226" w:after="0"/>
+        <w:ind w:left="40" w:right="0" w:firstLine="0"/>
+        <w:jc w:val="left"/>
+      </w:pPr>
+      <w:r>
+        <w:rPr>
+          <w:rFonts w:ascii="GDPFNTC" w:hAnsi="GDPFNTC" w:eastAsia="GDPFNTC"/>
+          <w:b/>
+          <w:i w:val="0"/>
+          <w:color w:val="000000"/>
+          <w:sz w:val="22"/>
+        </w:rPr>
+        <w:t>1. What is Communication?</w:t>
+      </w:r>
+    </w:p>
+    <w:p>
+      <w:pPr>
+        <w:autoSpaceDN w:val="0"/>
+        <w:tabs>
+          <w:tab w:pos="760" w:val="left"/>
+        </w:tabs>
+        <w:autoSpaceDE w:val="0"/>
+        <w:widowControl/>
+        <w:spacing w:line="290" w:lineRule="exact" w:before="160" w:after="0"/>
+        <w:ind w:left="400" w:right="0" w:firstLine="0"/>
+        <w:jc w:val="left"/>
+      </w:pPr>
+      <w:r>
+        <w:rPr>
+          <w:rFonts w:ascii="GDPFNTC" w:hAnsi="GDPFNTC" w:eastAsia="GDPFNTC"/>
           <w:b w:val="0"/>
           <w:i w:val="0"/>
-          <w:color w:val="FF0000"/>
-          <w:sz w:val="160"/>
+          <w:color w:val="000000"/>
+          <w:sz w:val="22"/>
         </w:rPr>
-        <w:t xml:space="preserve">PAGE </w:t>
+        <w:t>-</w:t>
       </w:r>
+      <w:r>
+        <w:tab/>
+      </w:r>
+      <w:r>
+        <w:rPr>
+          <w:rFonts w:ascii="GDPFNTC" w:hAnsi="GDPFNTC" w:eastAsia="GDPFNTC"/>
+          <w:b w:val="0"/>
+          <w:i w:val="0"/>
+          <w:color w:val="000000"/>
+          <w:sz w:val="22"/>
+        </w:rPr>
+        <w:t xml:space="preserve">A communication, in my opinion, is the process through which information is shared between </w:t>
+      </w:r>
+      <w:r>
+        <w:tab/>
+      </w:r>
+      <w:r>
+        <w:rPr>
+          <w:rFonts w:ascii="GDPFNTC" w:hAnsi="GDPFNTC" w:eastAsia="GDPFNTC"/>
+          <w:b w:val="0"/>
+          <w:i w:val="0"/>
+          <w:color w:val="000000"/>
+          <w:sz w:val="22"/>
+        </w:rPr>
+        <w:t xml:space="preserve">people using a common set of signals, symbols, or behaviors. The transfer of information is the </w:t>
+      </w:r>
+      <w:r>
+        <w:tab/>
+      </w:r>
+      <w:r>
+        <w:rPr>
+          <w:rFonts w:ascii="GDPFNTC" w:hAnsi="GDPFNTC" w:eastAsia="GDPFNTC"/>
+          <w:b w:val="0"/>
+          <w:i w:val="0"/>
+          <w:color w:val="000000"/>
+          <w:sz w:val="22"/>
+        </w:rPr>
+        <w:t xml:space="preserve">standard definition of communication. The phrase can either be used to describe the actual </w:t>
+      </w:r>
+      <w:r>
+        <w:tab/>
+      </w:r>
+      <w:r>
+        <w:rPr>
+          <w:rFonts w:ascii="GDPFNTC" w:hAnsi="GDPFNTC" w:eastAsia="GDPFNTC"/>
+          <w:b w:val="0"/>
+          <w:i w:val="0"/>
+          <w:color w:val="000000"/>
+          <w:sz w:val="22"/>
+        </w:rPr>
+        <w:t xml:space="preserve">message or the area of study that examines these transmissions, known as communication </w:t>
+      </w:r>
+      <w:r>
+        <w:tab/>
+      </w:r>
+      <w:r>
+        <w:rPr>
+          <w:rFonts w:ascii="GDPFNTC" w:hAnsi="GDPFNTC" w:eastAsia="GDPFNTC"/>
+          <w:b w:val="0"/>
+          <w:i w:val="0"/>
+          <w:color w:val="000000"/>
+          <w:sz w:val="22"/>
+        </w:rPr>
+        <w:t xml:space="preserve">studies. Information transmitted between humans, members of other species, or non-living </w:t>
+      </w:r>
+      <w:r>
+        <w:tab/>
+      </w:r>
+      <w:r>
+        <w:rPr>
+          <w:rFonts w:ascii="GDPFNTC" w:hAnsi="GDPFNTC" w:eastAsia="GDPFNTC"/>
+          <w:b w:val="0"/>
+          <w:i w:val="0"/>
+          <w:color w:val="000000"/>
+          <w:sz w:val="22"/>
+        </w:rPr>
+        <w:t xml:space="preserve">objects like computers can all be categorized as communication. Verbal and non-verbal </w:t>
+      </w:r>
+      <w:r>
+        <w:tab/>
+      </w:r>
+      <w:r>
+        <w:rPr>
+          <w:rFonts w:ascii="GDPFNTC" w:hAnsi="GDPFNTC" w:eastAsia="GDPFNTC"/>
+          <w:b w:val="0"/>
+          <w:i w:val="0"/>
+          <w:color w:val="000000"/>
+          <w:sz w:val="22"/>
+        </w:rPr>
+        <w:t xml:space="preserve">communication are fundamentally different in human communication. Language-based </w:t>
+      </w:r>
+      <w:r>
+        <w:tab/>
+      </w:r>
+      <w:r>
+        <w:rPr>
+          <w:rFonts w:ascii="GDPFNTC" w:hAnsi="GDPFNTC" w:eastAsia="GDPFNTC"/>
+          <w:b w:val="0"/>
+          <w:i w:val="0"/>
+          <w:color w:val="000000"/>
+          <w:sz w:val="22"/>
+        </w:rPr>
+        <w:t xml:space="preserve">communications are exchanged during spoken communication. Esperanto is an example of an </w:t>
+      </w:r>
+      <w:r>
+        <w:tab/>
+      </w:r>
+      <w:r>
+        <w:rPr>
+          <w:rFonts w:ascii="GDPFNTC" w:hAnsi="GDPFNTC" w:eastAsia="GDPFNTC"/>
+          <w:b w:val="0"/>
+          <w:i w:val="0"/>
+          <w:color w:val="000000"/>
+          <w:sz w:val="22"/>
+        </w:rPr>
+        <w:t>artificial language, although it can also occur through natural languages like English or Japanese.</w:t>
+      </w:r>
+    </w:p>
+    <w:p>
+      <w:pPr>
+        <w:autoSpaceDN w:val="0"/>
+        <w:autoSpaceDE w:val="0"/>
+        <w:widowControl/>
+        <w:spacing w:line="290" w:lineRule="exact" w:before="0" w:after="166"/>
+        <w:ind w:left="760" w:right="720" w:firstLine="0"/>
+        <w:jc w:val="left"/>
+      </w:pPr>
+      <w:r>
+        <w:rPr>
+          <w:rFonts w:ascii="GDPFNTC" w:hAnsi="GDPFNTC" w:eastAsia="GDPFNTC"/>
+          <w:b w:val="0"/>
+          <w:i w:val="0"/>
+          <w:color w:val="000000"/>
+          <w:sz w:val="22"/>
+        </w:rPr>
+        <w:t xml:space="preserve">Verbal communication encompasses the exchange of spoken, written, and sign language </w:t>
+      </w:r>
+      <w:r>
+        <w:rPr>
+          <w:rFonts w:ascii="GDPFNTC" w:hAnsi="GDPFNTC" w:eastAsia="GDPFNTC"/>
+          <w:b w:val="0"/>
+          <w:i w:val="0"/>
+          <w:color w:val="000000"/>
+          <w:sz w:val="22"/>
+        </w:rPr>
+        <w:t>messages.</w:t>
+      </w:r>
+    </w:p>
+    <w:tbl>
+      <w:tblPr>
+        <w:tblW w:type="auto" w:w="0"/>
+        <w:tblLayout w:type="fixed"/>
+        <w:tblLook w:firstColumn="1" w:firstRow="1" w:lastColumn="0" w:lastRow="0" w:noHBand="0" w:noVBand="1" w:val="04A0"/>
+        <w:tblInd w:w="40.0" w:type="dxa"/>
+      </w:tblPr>
+      <w:tblGrid>
+        <w:gridCol w:w="9460"/>
+      </w:tblGrid>
+      <w:tr>
+        <w:trPr>
+          <w:trHeight w:hRule="exact" w:val="268"/>
+        </w:trPr>
+        <w:tc>
+          <w:tcPr>
+            <w:tcW w:type="dxa" w:w="128"/>
+            <w:tcBorders>
+              <w:start w:sz="16.0" w:val="single" w:color="#000000"/>
+              <w:top w:sz="16.0" w:val="single" w:color="#000000"/>
+              <w:end w:sz="16.0" w:val="single" w:color="#000000"/>
+              <w:bottom w:sz="16.0" w:val="single" w:color="#000000"/>
+            </w:tcBorders>
+            <w:tcMar>
+              <w:start w:w="0" w:type="dxa"/>
+              <w:end w:w="0" w:type="dxa"/>
+            </w:tcMar>
+          </w:tcPr>
+          <w:p/>
+        </w:tc>
+      </w:tr>
+    </w:tbl>
+    <w:p>
+      <w:pPr>
+        <w:autoSpaceDN w:val="0"/>
+        <w:autoSpaceDE w:val="0"/>
+        <w:widowControl/>
+        <w:spacing w:line="220" w:lineRule="exact" w:before="206" w:after="170"/>
+        <w:ind w:left="40" w:right="0" w:firstLine="0"/>
+        <w:jc w:val="left"/>
+      </w:pPr>
+      <w:r>
+        <w:rPr>
+          <w:rFonts w:ascii="GDPFNTC" w:hAnsi="GDPFNTC" w:eastAsia="GDPFNTC"/>
+          <w:b/>
+          <w:i w:val="0"/>
+          <w:color w:val="000000"/>
+          <w:sz w:val="22"/>
+        </w:rPr>
+        <w:t>2. What are the process/elements of communication?</w:t>
+      </w:r>
+    </w:p>
+    <w:tbl>
+      <w:tblPr>
+        <w:tblW w:type="auto" w:w="0"/>
+        <w:tblLayout w:type="fixed"/>
+        <w:tblLook w:firstColumn="1" w:firstRow="1" w:lastColumn="0" w:lastRow="0" w:noHBand="0" w:noVBand="1" w:val="04A0"/>
+        <w:tblInd w:w="200.0" w:type="dxa"/>
+      </w:tblPr>
+      <w:tblGrid>
+        <w:gridCol w:w="4730"/>
+        <w:gridCol w:w="4730"/>
+      </w:tblGrid>
+      <w:tr>
+        <w:trPr>
+          <w:trHeight w:hRule="exact" w:val="1208"/>
+        </w:trPr>
+        <w:tc>
+          <w:tcPr>
+            <w:tcW w:type="dxa" w:w="400"/>
+            <w:tcBorders/>
+            <w:tcMar>
+              <w:start w:w="0" w:type="dxa"/>
+              <w:end w:w="0" w:type="dxa"/>
+            </w:tcMar>
+          </w:tcPr>
+          <w:p>
+            <w:pPr>
+              <w:autoSpaceDN w:val="0"/>
+              <w:autoSpaceDE w:val="0"/>
+              <w:widowControl/>
+              <w:spacing w:line="288" w:lineRule="exact" w:before="0" w:after="0"/>
+              <w:ind w:left="200" w:right="132" w:firstLine="0"/>
+              <w:jc w:val="both"/>
+            </w:pPr>
+            <w:r>
+              <w:rPr>
+                <w:rFonts w:ascii="GDPFNTC" w:hAnsi="GDPFNTC" w:eastAsia="GDPFNTC"/>
+                <w:b w:val="0"/>
+                <w:i w:val="0"/>
+                <w:color w:val="000000"/>
+                <w:sz w:val="22"/>
+              </w:rPr>
+              <w:t>-</w:t>
+            </w:r>
+            <w:r>
+              <w:br/>
+            </w:r>
+            <w:r>
+              <w:rPr>
+                <w:rFonts w:ascii="GDPFNTC" w:hAnsi="GDPFNTC" w:eastAsia="GDPFNTC"/>
+                <w:b w:val="0"/>
+                <w:i w:val="0"/>
+                <w:color w:val="000000"/>
+                <w:sz w:val="22"/>
+              </w:rPr>
+              <w:t>-</w:t>
+            </w:r>
+            <w:r>
+              <w:br/>
+            </w:r>
+            <w:r>
+              <w:rPr>
+                <w:rFonts w:ascii="GDPFNTC" w:hAnsi="GDPFNTC" w:eastAsia="GDPFNTC"/>
+                <w:b w:val="0"/>
+                <w:i w:val="0"/>
+                <w:color w:val="000000"/>
+                <w:sz w:val="22"/>
+              </w:rPr>
+              <w:t>-</w:t>
+            </w:r>
+            <w:r>
+              <w:br/>
+            </w:r>
+            <w:r>
+              <w:rPr>
+                <w:rFonts w:ascii="GDPFNTC" w:hAnsi="GDPFNTC" w:eastAsia="GDPFNTC"/>
+                <w:b w:val="0"/>
+                <w:i w:val="0"/>
+                <w:color w:val="000000"/>
+                <w:sz w:val="22"/>
+              </w:rPr>
+              <w:t>-</w:t>
+            </w:r>
+          </w:p>
+        </w:tc>
+        <w:tc>
+          <w:tcPr>
+            <w:tcW w:type="dxa" w:w="5000"/>
+            <w:tcBorders/>
+            <w:tcMar>
+              <w:start w:w="0" w:type="dxa"/>
+              <w:end w:w="0" w:type="dxa"/>
+            </w:tcMar>
+          </w:tcPr>
+          <w:p>
+            <w:pPr>
+              <w:autoSpaceDN w:val="0"/>
+              <w:autoSpaceDE w:val="0"/>
+              <w:widowControl/>
+              <w:spacing w:line="288" w:lineRule="exact" w:before="0" w:after="0"/>
+              <w:ind w:left="160" w:right="3744" w:firstLine="0"/>
+              <w:jc w:val="left"/>
+            </w:pPr>
+            <w:r>
+              <w:rPr>
+                <w:rFonts w:ascii="GDPFNTC" w:hAnsi="GDPFNTC" w:eastAsia="GDPFNTC"/>
+                <w:b w:val="0"/>
+                <w:i w:val="0"/>
+                <w:color w:val="000000"/>
+                <w:sz w:val="22"/>
+              </w:rPr>
+              <w:t xml:space="preserve">MESSAGE </w:t>
+            </w:r>
+            <w:r>
+              <w:br/>
+            </w:r>
+            <w:r>
+              <w:rPr>
+                <w:rFonts w:ascii="GDPFNTC" w:hAnsi="GDPFNTC" w:eastAsia="GDPFNTC"/>
+                <w:b w:val="0"/>
+                <w:i w:val="0"/>
+                <w:color w:val="000000"/>
+                <w:sz w:val="22"/>
+              </w:rPr>
+              <w:t xml:space="preserve">ENCODING </w:t>
+            </w:r>
+            <w:r>
+              <w:br/>
+            </w:r>
+            <w:r>
+              <w:rPr>
+                <w:rFonts w:ascii="GDPFNTC" w:hAnsi="GDPFNTC" w:eastAsia="GDPFNTC"/>
+                <w:b w:val="0"/>
+                <w:i w:val="0"/>
+                <w:color w:val="000000"/>
+                <w:sz w:val="22"/>
+              </w:rPr>
+              <w:t xml:space="preserve">DECODING </w:t>
+            </w:r>
+            <w:r>
+              <w:br/>
+            </w:r>
+            <w:r>
+              <w:rPr>
+                <w:rFonts w:ascii="GDPFNTC" w:hAnsi="GDPFNTC" w:eastAsia="GDPFNTC"/>
+                <w:b w:val="0"/>
+                <w:i w:val="0"/>
+                <w:color w:val="000000"/>
+                <w:sz w:val="22"/>
+              </w:rPr>
+              <w:t>FEEDBACK</w:t>
+            </w:r>
+          </w:p>
+        </w:tc>
+      </w:tr>
+    </w:tbl>
+    <w:p>
+      <w:pPr>
+        <w:autoSpaceDN w:val="0"/>
+        <w:autoSpaceDE w:val="0"/>
+        <w:widowControl/>
+        <w:spacing w:line="106" w:lineRule="exact" w:before="0" w:after="0"/>
+        <w:ind w:left="0" w:right="0"/>
+      </w:pPr>
+    </w:p>
+    <w:tbl>
+      <w:tblPr>
+        <w:tblW w:type="auto" w:w="0"/>
+        <w:tblLayout w:type="fixed"/>
+        <w:tblLook w:firstColumn="1" w:firstRow="1" w:lastColumn="0" w:lastRow="0" w:noHBand="0" w:noVBand="1" w:val="04A0"/>
+        <w:tblInd w:w="40.0" w:type="dxa"/>
+      </w:tblPr>
+      <w:tblGrid>
+        <w:gridCol w:w="9460"/>
+      </w:tblGrid>
+      <w:tr>
+        <w:trPr>
+          <w:trHeight w:hRule="exact" w:val="268"/>
+        </w:trPr>
+        <w:tc>
+          <w:tcPr>
+            <w:tcW w:type="dxa" w:w="128"/>
+            <w:tcBorders>
+              <w:start w:sz="16.0" w:val="single" w:color="#000000"/>
+              <w:top w:sz="16.0" w:val="single" w:color="#000000"/>
+              <w:end w:sz="16.0" w:val="single" w:color="#000000"/>
+              <w:bottom w:sz="16.0" w:val="single" w:color="#000000"/>
+            </w:tcBorders>
+            <w:tcMar>
+              <w:start w:w="0" w:type="dxa"/>
+              <w:end w:w="0" w:type="dxa"/>
+            </w:tcMar>
+          </w:tcPr>
+          <w:p/>
+        </w:tc>
+      </w:tr>
+    </w:tbl>
+    <w:p>
+      <w:pPr>
+        <w:autoSpaceDN w:val="0"/>
+        <w:autoSpaceDE w:val="0"/>
+        <w:widowControl/>
+        <w:spacing w:line="220" w:lineRule="exact" w:before="206" w:after="166"/>
+        <w:ind w:left="40" w:right="0" w:firstLine="0"/>
+        <w:jc w:val="left"/>
+      </w:pPr>
+      <w:r>
+        <w:rPr>
+          <w:rFonts w:ascii="GDPFNTC" w:hAnsi="GDPFNTC" w:eastAsia="GDPFNTC"/>
+          <w:b/>
+          <w:i w:val="0"/>
+          <w:color w:val="000000"/>
+          <w:sz w:val="22"/>
+        </w:rPr>
+        <w:t>3. How does a communication works? Draw it. (Attach your drawing in Quipper)</w:t>
+      </w:r>
+    </w:p>
+    <w:tbl>
+      <w:tblPr>
+        <w:tblW w:type="auto" w:w="0"/>
+        <w:tblLayout w:type="fixed"/>
+        <w:tblLook w:firstColumn="1" w:firstRow="1" w:lastColumn="0" w:lastRow="0" w:noHBand="0" w:noVBand="1" w:val="04A0"/>
+        <w:tblInd w:w="40.0" w:type="dxa"/>
+      </w:tblPr>
+      <w:tblGrid>
+        <w:gridCol w:w="9460"/>
+      </w:tblGrid>
+      <w:tr>
+        <w:trPr>
+          <w:trHeight w:hRule="exact" w:val="268"/>
+        </w:trPr>
+        <w:tc>
+          <w:tcPr>
+            <w:tcW w:type="dxa" w:w="128"/>
+            <w:tcBorders>
+              <w:start w:sz="16.0" w:val="single" w:color="#000000"/>
+              <w:top w:sz="16.0" w:val="single" w:color="#000000"/>
+              <w:end w:sz="16.0" w:val="single" w:color="#000000"/>
+              <w:bottom w:sz="16.0" w:val="single" w:color="#000000"/>
+            </w:tcBorders>
+            <w:tcMar>
+              <w:start w:w="0" w:type="dxa"/>
+              <w:end w:w="0" w:type="dxa"/>
+            </w:tcMar>
+          </w:tcPr>
+          <w:p/>
+        </w:tc>
+      </w:tr>
+    </w:tbl>
+    <w:p>
+      <w:pPr>
+        <w:autoSpaceDN w:val="0"/>
+        <w:autoSpaceDE w:val="0"/>
+        <w:widowControl/>
+        <w:spacing w:line="144" w:lineRule="exact" w:before="0" w:after="0"/>
+        <w:ind w:left="0" w:right="0"/>
+      </w:pPr>
+    </w:p>
+    <w:tbl>
+      <w:tblPr>
+        <w:tblW w:type="auto" w:w="0"/>
+        <w:tblLayout w:type="fixed"/>
+        <w:tblLook w:firstColumn="1" w:firstRow="1" w:lastColumn="0" w:lastRow="0" w:noHBand="0" w:noVBand="1" w:val="04A0"/>
+        <w:tblInd w:w="200.0" w:type="dxa"/>
+      </w:tblPr>
+      <w:tblGrid>
+        <w:gridCol w:w="4730"/>
+        <w:gridCol w:w="4730"/>
+      </w:tblGrid>
+      <w:tr>
+        <w:trPr>
+          <w:trHeight w:hRule="exact" w:val="340"/>
+        </w:trPr>
+        <w:tc>
+          <w:tcPr>
+            <w:tcW w:type="dxa" w:w="400"/>
+            <w:tcBorders/>
+            <w:tcMar>
+              <w:start w:w="0" w:type="dxa"/>
+              <w:end w:w="0" w:type="dxa"/>
+            </w:tcMar>
+          </w:tcPr>
+          <w:p>
+            <w:pPr>
+              <w:autoSpaceDN w:val="0"/>
+              <w:autoSpaceDE w:val="0"/>
+              <w:widowControl/>
+              <w:spacing w:line="220" w:lineRule="exact" w:before="60" w:after="0"/>
+              <w:ind w:left="0" w:right="0" w:firstLine="0"/>
+              <w:jc w:val="center"/>
+            </w:pPr>
+            <w:r>
+              <w:rPr>
+                <w:rFonts w:ascii="GDPFNTC" w:hAnsi="GDPFNTC" w:eastAsia="GDPFNTC"/>
+                <w:b w:val="0"/>
+                <w:i w:val="0"/>
+                <w:color w:val="000000"/>
+                <w:sz w:val="22"/>
+              </w:rPr>
+              <w:t>-</w:t>
+            </w:r>
+          </w:p>
+        </w:tc>
+        <w:tc>
+          <w:tcPr>
+            <w:tcW w:type="dxa" w:w="5460"/>
+            <w:tcBorders/>
+            <w:tcMar>
+              <w:start w:w="0" w:type="dxa"/>
+              <w:end w:w="0" w:type="dxa"/>
+            </w:tcMar>
+          </w:tcPr>
+          <w:p>
+            <w:pPr>
+              <w:autoSpaceDN w:val="0"/>
+              <w:autoSpaceDE w:val="0"/>
+              <w:widowControl/>
+              <w:spacing w:line="220" w:lineRule="exact" w:before="60" w:after="0"/>
+              <w:ind w:left="160" w:right="0" w:firstLine="0"/>
+              <w:jc w:val="left"/>
+            </w:pPr>
+            <w:r>
+              <w:rPr>
+                <w:rFonts w:ascii="GDPFNTC" w:hAnsi="GDPFNTC" w:eastAsia="GDPFNTC"/>
+                <w:b w:val="0"/>
+                <w:i w:val="0"/>
+                <w:color w:val="000000"/>
+                <w:sz w:val="22"/>
+              </w:rPr>
+              <w:t>IN THE NEXT PICTURE</w:t>
+            </w:r>
+          </w:p>
+        </w:tc>
+      </w:tr>
+    </w:tbl>
+    <w:p>
+      <w:pPr>
+        <w:autoSpaceDN w:val="0"/>
+        <w:autoSpaceDE w:val="0"/>
+        <w:widowControl/>
+        <w:spacing w:line="106" w:lineRule="exact" w:before="0" w:after="0"/>
+        <w:ind w:left="0" w:right="0"/>
+      </w:pPr>
+    </w:p>
+    <w:tbl>
+      <w:tblPr>
+        <w:tblW w:type="auto" w:w="0"/>
+        <w:tblLayout w:type="fixed"/>
+        <w:tblLook w:firstColumn="1" w:firstRow="1" w:lastColumn="0" w:lastRow="0" w:noHBand="0" w:noVBand="1" w:val="04A0"/>
+        <w:tblInd w:w="40.0" w:type="dxa"/>
+      </w:tblPr>
+      <w:tblGrid>
+        <w:gridCol w:w="9460"/>
+      </w:tblGrid>
+      <w:tr>
+        <w:trPr>
+          <w:trHeight w:hRule="exact" w:val="268"/>
+        </w:trPr>
+        <w:tc>
+          <w:tcPr>
+            <w:tcW w:type="dxa" w:w="128"/>
+            <w:tcBorders>
+              <w:start w:sz="16.0" w:val="single" w:color="#000000"/>
+              <w:top w:sz="16.0" w:val="single" w:color="#000000"/>
+              <w:end w:sz="16.0" w:val="single" w:color="#000000"/>
+              <w:bottom w:sz="16.0" w:val="single" w:color="#000000"/>
+            </w:tcBorders>
+            <w:tcMar>
+              <w:start w:w="0" w:type="dxa"/>
+              <w:end w:w="0" w:type="dxa"/>
+            </w:tcMar>
+          </w:tcPr>
+          <w:p/>
+        </w:tc>
+      </w:tr>
+    </w:tbl>
+    <w:p>
+      <w:pPr>
+        <w:autoSpaceDN w:val="0"/>
+        <w:autoSpaceDE w:val="0"/>
+        <w:widowControl/>
+        <w:spacing w:line="290" w:lineRule="exact" w:before="136" w:after="0"/>
+        <w:ind w:left="40" w:right="432" w:firstLine="0"/>
+        <w:jc w:val="left"/>
+      </w:pPr>
+      <w:r>
+        <w:rPr>
+          <w:rFonts w:ascii="GDPFNTC" w:hAnsi="GDPFNTC" w:eastAsia="GDPFNTC"/>
+          <w:b/>
+          <w:i w:val="0"/>
+          <w:color w:val="000000"/>
+          <w:sz w:val="22"/>
+        </w:rPr>
+        <w:t xml:space="preserve">4. Choose 1 noise in communication then give a scenario wherein you will show how noise affects </w:t>
+      </w:r>
+      <w:r>
+        <w:rPr>
+          <w:rFonts w:ascii="GDPFNTC" w:hAnsi="GDPFNTC" w:eastAsia="GDPFNTC"/>
+          <w:b/>
+          <w:i w:val="0"/>
+          <w:color w:val="000000"/>
+          <w:sz w:val="22"/>
+        </w:rPr>
+        <w:t>communication.</w:t>
+      </w:r>
+    </w:p>
+    <w:p>
+      <w:pPr>
+        <w:autoSpaceDN w:val="0"/>
+        <w:tabs>
+          <w:tab w:pos="760" w:val="left"/>
+        </w:tabs>
+        <w:autoSpaceDE w:val="0"/>
+        <w:widowControl/>
+        <w:spacing w:line="290" w:lineRule="exact" w:before="160" w:after="164"/>
+        <w:ind w:left="400" w:right="432" w:firstLine="0"/>
+        <w:jc w:val="left"/>
+      </w:pPr>
+      <w:r>
+        <w:rPr>
+          <w:rFonts w:ascii="GDPFNTC" w:hAnsi="GDPFNTC" w:eastAsia="GDPFNTC"/>
+          <w:b w:val="0"/>
+          <w:i w:val="0"/>
+          <w:color w:val="000000"/>
+          <w:sz w:val="22"/>
+        </w:rPr>
+        <w:t>-</w:t>
+      </w:r>
+      <w:r>
+        <w:tab/>
+      </w:r>
+      <w:r>
+        <w:rPr>
+          <w:rFonts w:ascii="GDPFNTC" w:hAnsi="GDPFNTC" w:eastAsia="GDPFNTC"/>
+          <w:b w:val="0"/>
+          <w:i w:val="0"/>
+          <w:color w:val="000000"/>
+          <w:sz w:val="22"/>
+        </w:rPr>
+        <w:t xml:space="preserve">The youngster was driven insane and killed himself because he heard voices in his brain, was </w:t>
+      </w:r>
+      <w:r>
+        <w:tab/>
+      </w:r>
+      <w:r>
+        <w:rPr>
+          <w:rFonts w:ascii="GDPFNTC" w:hAnsi="GDPFNTC" w:eastAsia="GDPFNTC"/>
+          <w:b w:val="0"/>
+          <w:i w:val="0"/>
+          <w:color w:val="000000"/>
+          <w:sz w:val="22"/>
+        </w:rPr>
+        <w:t>anxious, and had negative thoughts.</w:t>
+      </w:r>
+    </w:p>
+    <w:tbl>
+      <w:tblPr>
+        <w:tblW w:type="auto" w:w="0"/>
+        <w:tblLayout w:type="fixed"/>
+        <w:tblLook w:firstColumn="1" w:firstRow="1" w:lastColumn="0" w:lastRow="0" w:noHBand="0" w:noVBand="1" w:val="04A0"/>
+        <w:tblInd w:w="40.0" w:type="dxa"/>
+      </w:tblPr>
+      <w:tblGrid>
+        <w:gridCol w:w="9460"/>
+      </w:tblGrid>
+      <w:tr>
+        <w:trPr>
+          <w:trHeight w:hRule="exact" w:val="270"/>
+        </w:trPr>
+        <w:tc>
+          <w:tcPr>
+            <w:tcW w:type="dxa" w:w="128"/>
+            <w:tcBorders>
+              <w:start w:sz="16.0" w:val="single" w:color="#000000"/>
+              <w:top w:sz="16.0" w:val="single" w:color="#000000"/>
+              <w:end w:sz="16.0" w:val="single" w:color="#000000"/>
+              <w:bottom w:sz="16.0" w:val="single" w:color="#000000"/>
+            </w:tcBorders>
+            <w:tcMar>
+              <w:start w:w="0" w:type="dxa"/>
+              <w:end w:w="0" w:type="dxa"/>
+            </w:tcMar>
+          </w:tcPr>
+          <w:p/>
+        </w:tc>
+      </w:tr>
+    </w:tbl>
+    <w:p>
+      <w:pPr>
+        <w:autoSpaceDN w:val="0"/>
+        <w:autoSpaceDE w:val="0"/>
+        <w:widowControl/>
+        <w:spacing w:line="140" w:lineRule="exact" w:before="0" w:after="0"/>
+        <w:ind w:left="0" w:right="0"/>
+      </w:pPr>
+    </w:p>
+    <w:tbl>
+      <w:tblPr>
+        <w:tblW w:type="auto" w:w="0"/>
+        <w:tblLayout w:type="fixed"/>
+        <w:tblLook w:firstColumn="1" w:firstRow="1" w:lastColumn="0" w:lastRow="0" w:noHBand="0" w:noVBand="1" w:val="04A0"/>
+        <w:tblInd w:w="40.0" w:type="dxa"/>
+      </w:tblPr>
+      <w:tblGrid>
+        <w:gridCol w:w="9460"/>
+      </w:tblGrid>
+      <w:tr>
+        <w:trPr>
+          <w:trHeight w:hRule="exact" w:val="248"/>
+        </w:trPr>
+        <w:tc>
+          <w:tcPr>
+            <w:tcW w:type="dxa" w:w="128"/>
+            <w:tcBorders>
+              <w:start w:sz="16.0" w:val="single" w:color="#000000"/>
+              <w:top w:sz="16.0" w:val="single" w:color="#000000"/>
+              <w:end w:sz="16.0" w:val="single" w:color="#000000"/>
+              <w:bottom w:sz="16.0" w:val="single" w:color="#000000"/>
+            </w:tcBorders>
+            <w:tcMar>
+              <w:start w:w="0" w:type="dxa"/>
+              <w:end w:w="0" w:type="dxa"/>
+            </w:tcMar>
+          </w:tcPr>
+          <w:p/>
+        </w:tc>
+      </w:tr>
+    </w:tbl>
+    <w:p>
+      <w:pPr>
+        <w:autoSpaceDN w:val="0"/>
+        <w:autoSpaceDE w:val="0"/>
+        <w:widowControl/>
+        <w:spacing w:line="14" w:lineRule="exact" w:before="0" w:after="0"/>
+        <w:ind w:left="0" w:right="0"/>
+      </w:pPr>
+    </w:p>
+    <w:p>
+      <w:pPr>
+        <w:autoSpaceDN w:val="0"/>
+        <w:autoSpaceDE w:val="0"/>
+        <w:widowControl/>
+        <w:spacing w:line="14" w:lineRule="exact" w:before="0" w:after="0"/>
+        <w:ind w:left="0" w:right="0"/>
+      </w:pPr>
     </w:p>
     <w:p>
       <w:pPr>
         <w:sectPr>
           <w:pgSz w:w="12240" w:h="15840"/>
-          <w:pgMar w:top="882" w:right="1440" w:bottom="1440" w:left="1440" w:header="720" w:footer="720" w:gutter="0"/>
+          <w:pgMar w:top="742" w:right="1380" w:bottom="876" w:left="1400" w:header="720" w:footer="720" w:gutter="0"/>
           <w:cols w:space="720" w:num="1" w:equalWidth="0">
-            <w:col w:w="9360" w:space="0"/>
+            <w:col w:w="9460" w:space="0"/>
           </w:cols>
           <w:docGrid w:linePitch="360"/>
         </w:sectPr>
@@ -58,7 +949,7 @@
         <w:autoSpaceDN w:val="0"/>
         <w:autoSpaceDE w:val="0"/>
         <w:widowControl/>
-        <w:spacing w:line="220" w:lineRule="exact" w:before="0" w:after="662"/>
+        <w:spacing w:line="220" w:lineRule="exact" w:before="0" w:after="522"/>
         <w:ind w:left="0" w:right="0"/>
       </w:pPr>
     </w:p>
@@ -67,80 +958,368 @@
         <w:autoSpaceDN w:val="0"/>
         <w:autoSpaceDE w:val="0"/>
         <w:widowControl/>
-        <w:spacing w:line="245" w:lineRule="auto" w:before="0" w:after="0"/>
-        <w:ind w:left="0" w:right="576" w:firstLine="0"/>
+        <w:spacing w:line="220" w:lineRule="exact" w:before="0" w:after="0"/>
+        <w:ind w:left="20" w:right="0" w:firstLine="0"/>
         <w:jc w:val="left"/>
       </w:pPr>
       <w:r>
         <w:rPr>
-          <w:rFonts w:ascii="Calibri" w:hAnsi="Calibri" w:eastAsia="Calibri"/>
-          <w:b w:val="0"/>
+          <w:rFonts w:ascii="GDPFNTC" w:hAnsi="GDPFNTC" w:eastAsia="GDPFNTC"/>
+          <w:b/>
           <w:i w:val="0"/>
           <w:color w:val="000000"/>
-          <w:sz w:val="160"/>
+          <w:sz w:val="22"/>
         </w:rPr>
-        <w:t xml:space="preserve">BLACK AND </w:t>
+        <w:t>5. What is the role of a sender of messages?</w:t>
       </w:r>
-      <w:r>
-        <w:rPr>
-          <w:rFonts w:ascii="Calibri" w:hAnsi="Calibri" w:eastAsia="Calibri"/>
-          <w:b w:val="0"/>
-          <w:i w:val="0"/>
-          <w:color w:val="000000"/>
-          <w:sz w:val="160"/>
-        </w:rPr>
-        <w:t xml:space="preserve">WHITE PAGE </w:t>
-      </w:r>
-    </w:p>
-    <w:p>
-      <w:pPr>
-        <w:sectPr>
-          <w:pgSz w:w="12240" w:h="15840"/>
-          <w:pgMar w:top="882" w:right="1440" w:bottom="1440" w:left="1440" w:header="720" w:footer="720" w:gutter="0"/>
-          <w:cols w:space="720" w:num="1" w:equalWidth="0">
-            <w:col w:w="9360" w:space="0"/>
-            <w:col w:w="9360" w:space="0"/>
-          </w:cols>
-          <w:docGrid w:linePitch="360"/>
-        </w:sectPr>
-      </w:pPr>
     </w:p>
     <w:p>
       <w:pPr>
         <w:autoSpaceDN w:val="0"/>
         <w:autoSpaceDE w:val="0"/>
         <w:widowControl/>
-        <w:spacing w:line="220" w:lineRule="exact" w:before="0" w:after="662"/>
-        <w:ind w:left="0" w:right="0"/>
+        <w:spacing w:line="220" w:lineRule="exact" w:before="230" w:after="166"/>
+        <w:ind w:left="20" w:right="0" w:firstLine="0"/>
+        <w:jc w:val="left"/>
       </w:pPr>
+      <w:r>
+        <w:rPr>
+          <w:rFonts w:ascii="GDPFNTC" w:hAnsi="GDPFNTC" w:eastAsia="GDPFNTC"/>
+          <w:b w:val="0"/>
+          <w:i w:val="0"/>
+          <w:color w:val="000000"/>
+          <w:sz w:val="22"/>
+        </w:rPr>
+        <w:t>- To begin communication, the sender is the one who starts a message and sends it to the recipient.</w:t>
+      </w:r>
     </w:p>
+    <w:tbl>
+      <w:tblPr>
+        <w:tblW w:type="auto" w:w="0"/>
+        <w:tblLayout w:type="fixed"/>
+        <w:tblLook w:firstColumn="1" w:firstRow="1" w:lastColumn="0" w:lastRow="0" w:noHBand="0" w:noVBand="1" w:val="04A0"/>
+        <w:tblInd w:w="20.0" w:type="dxa"/>
+      </w:tblPr>
+      <w:tblGrid>
+        <w:gridCol w:w="9380"/>
+      </w:tblGrid>
+      <w:tr>
+        <w:trPr>
+          <w:trHeight w:hRule="exact" w:val="268"/>
+        </w:trPr>
+        <w:tc>
+          <w:tcPr>
+            <w:tcW w:type="dxa" w:w="134"/>
+            <w:tcBorders>
+              <w:start w:sz="16.0" w:val="single" w:color="#000000"/>
+              <w:top w:sz="16.0" w:val="single" w:color="#000000"/>
+              <w:end w:sz="16.0" w:val="single" w:color="#000000"/>
+              <w:bottom w:sz="16.0" w:val="single" w:color="#000000"/>
+            </w:tcBorders>
+            <w:tcMar>
+              <w:start w:w="0" w:type="dxa"/>
+              <w:end w:w="0" w:type="dxa"/>
+            </w:tcMar>
+          </w:tcPr>
+          <w:p/>
+        </w:tc>
+      </w:tr>
+    </w:tbl>
     <w:p>
       <w:pPr>
         <w:autoSpaceDN w:val="0"/>
         <w:autoSpaceDE w:val="0"/>
         <w:widowControl/>
-        <w:spacing w:line="197" w:lineRule="auto" w:before="0" w:after="0"/>
-        <w:ind w:left="0" w:right="0" w:firstLine="0"/>
+        <w:spacing w:line="140" w:lineRule="exact" w:before="0" w:after="0"/>
+        <w:ind w:left="0" w:right="0"/>
+      </w:pPr>
+    </w:p>
+    <w:tbl>
+      <w:tblPr>
+        <w:tblW w:type="auto" w:w="0"/>
+        <w:tblLayout w:type="fixed"/>
+        <w:tblLook w:firstColumn="1" w:firstRow="1" w:lastColumn="0" w:lastRow="0" w:noHBand="0" w:noVBand="1" w:val="04A0"/>
+        <w:tblInd w:w="20.0" w:type="dxa"/>
+      </w:tblPr>
+      <w:tblGrid>
+        <w:gridCol w:w="9380"/>
+      </w:tblGrid>
+      <w:tr>
+        <w:trPr>
+          <w:trHeight w:hRule="exact" w:val="268"/>
+        </w:trPr>
+        <w:tc>
+          <w:tcPr>
+            <w:tcW w:type="dxa" w:w="134"/>
+            <w:tcBorders>
+              <w:start w:sz="16.0" w:val="single" w:color="#000000"/>
+              <w:top w:sz="16.0" w:val="single" w:color="#000000"/>
+              <w:end w:sz="16.0" w:val="single" w:color="#000000"/>
+              <w:bottom w:sz="16.0" w:val="single" w:color="#000000"/>
+            </w:tcBorders>
+            <w:tcMar>
+              <w:start w:w="0" w:type="dxa"/>
+              <w:end w:w="0" w:type="dxa"/>
+            </w:tcMar>
+          </w:tcPr>
+          <w:p/>
+        </w:tc>
+      </w:tr>
+    </w:tbl>
+    <w:p>
+      <w:pPr>
+        <w:autoSpaceDN w:val="0"/>
+        <w:autoSpaceDE w:val="0"/>
+        <w:widowControl/>
+        <w:spacing w:line="220" w:lineRule="exact" w:before="206" w:after="166"/>
+        <w:ind w:left="20" w:right="0" w:firstLine="0"/>
         <w:jc w:val="left"/>
       </w:pPr>
       <w:r>
         <w:rPr>
-          <w:rFonts w:ascii="Calibri" w:hAnsi="Calibri" w:eastAsia="Calibri"/>
+          <w:rFonts w:ascii="GDPFNTC" w:hAnsi="GDPFNTC" w:eastAsia="GDPFNTC"/>
+          <w:b/>
+          <w:i w:val="0"/>
+          <w:color w:val="000000"/>
+          <w:sz w:val="22"/>
+        </w:rPr>
+        <w:t>EXTEND</w:t>
+      </w:r>
+    </w:p>
+    <w:tbl>
+      <w:tblPr>
+        <w:tblW w:type="auto" w:w="0"/>
+        <w:tblLayout w:type="fixed"/>
+        <w:tblLook w:firstColumn="1" w:firstRow="1" w:lastColumn="0" w:lastRow="0" w:noHBand="0" w:noVBand="1" w:val="04A0"/>
+        <w:tblInd w:w="20.0" w:type="dxa"/>
+      </w:tblPr>
+      <w:tblGrid>
+        <w:gridCol w:w="9380"/>
+      </w:tblGrid>
+      <w:tr>
+        <w:trPr>
+          <w:trHeight w:hRule="exact" w:val="268"/>
+        </w:trPr>
+        <w:tc>
+          <w:tcPr>
+            <w:tcW w:type="dxa" w:w="134"/>
+            <w:tcBorders>
+              <w:start w:sz="16.0" w:val="single" w:color="#000000"/>
+              <w:top w:sz="16.0" w:val="single" w:color="#000000"/>
+              <w:end w:sz="16.0" w:val="single" w:color="#000000"/>
+              <w:bottom w:sz="16.0" w:val="single" w:color="#000000"/>
+            </w:tcBorders>
+            <w:tcMar>
+              <w:start w:w="0" w:type="dxa"/>
+              <w:end w:w="0" w:type="dxa"/>
+            </w:tcMar>
+          </w:tcPr>
+          <w:p/>
+        </w:tc>
+      </w:tr>
+    </w:tbl>
+    <w:p>
+      <w:pPr>
+        <w:autoSpaceDN w:val="0"/>
+        <w:autoSpaceDE w:val="0"/>
+        <w:widowControl/>
+        <w:spacing w:line="220" w:lineRule="exact" w:before="206" w:after="0"/>
+        <w:ind w:left="20" w:right="0" w:firstLine="0"/>
+        <w:jc w:val="left"/>
+      </w:pPr>
+      <w:r>
+        <w:rPr>
+          <w:rFonts w:ascii="GDPFNTC" w:hAnsi="GDPFNTC" w:eastAsia="GDPFNTC"/>
+          <w:b/>
+          <w:i w:val="0"/>
+          <w:color w:val="000000"/>
+          <w:sz w:val="22"/>
+        </w:rPr>
+        <w:t>1. What is purposive communication to you?</w:t>
+      </w:r>
+    </w:p>
+    <w:p>
+      <w:pPr>
+        <w:autoSpaceDN w:val="0"/>
+        <w:tabs>
+          <w:tab w:pos="740" w:val="left"/>
+        </w:tabs>
+        <w:autoSpaceDE w:val="0"/>
+        <w:widowControl/>
+        <w:spacing w:line="290" w:lineRule="exact" w:before="160" w:after="166"/>
+        <w:ind w:left="380" w:right="864" w:firstLine="0"/>
+        <w:jc w:val="left"/>
+      </w:pPr>
+      <w:r>
+        <w:rPr>
+          <w:rFonts w:ascii="GDPFNTC" w:hAnsi="GDPFNTC" w:eastAsia="GDPFNTC"/>
           <w:b w:val="0"/>
           <w:i w:val="0"/>
-          <w:color w:val="FF0000"/>
-          <w:sz w:val="160"/>
+          <w:color w:val="000000"/>
+          <w:sz w:val="22"/>
         </w:rPr>
-        <w:t xml:space="preserve">COLORED </w:t>
+        <w:t>-</w:t>
+      </w:r>
+      <w:r>
+        <w:tab/>
+      </w:r>
+      <w:r>
+        <w:rPr>
+          <w:rFonts w:ascii="GDPFNTC" w:hAnsi="GDPFNTC" w:eastAsia="GDPFNTC"/>
+          <w:b w:val="0"/>
+          <w:i w:val="0"/>
+          <w:color w:val="000000"/>
+          <w:sz w:val="22"/>
+        </w:rPr>
+        <w:t xml:space="preserve">Communication that is intended to achieve a certain goal or objective is referred to as </w:t>
+      </w:r>
+      <w:r>
+        <w:tab/>
+      </w:r>
+      <w:r>
+        <w:rPr>
+          <w:rFonts w:ascii="GDPFNTC" w:hAnsi="GDPFNTC" w:eastAsia="GDPFNTC"/>
+          <w:b w:val="0"/>
+          <w:i w:val="0"/>
+          <w:color w:val="000000"/>
+          <w:sz w:val="22"/>
+        </w:rPr>
+        <w:t xml:space="preserve">purposeful communication. Purposive communication aims to spread knowledge, alter </w:t>
+      </w:r>
+      <w:r>
+        <w:tab/>
+      </w:r>
+      <w:r>
+        <w:rPr>
+          <w:rFonts w:ascii="GDPFNTC" w:hAnsi="GDPFNTC" w:eastAsia="GDPFNTC"/>
+          <w:b w:val="0"/>
+          <w:i w:val="0"/>
+          <w:color w:val="000000"/>
+          <w:sz w:val="22"/>
+        </w:rPr>
+        <w:t>behavior, or bring about a specific result.</w:t>
+      </w:r>
+    </w:p>
+    <w:tbl>
+      <w:tblPr>
+        <w:tblW w:type="auto" w:w="0"/>
+        <w:tblLayout w:type="fixed"/>
+        <w:tblLook w:firstColumn="1" w:firstRow="1" w:lastColumn="0" w:lastRow="0" w:noHBand="0" w:noVBand="1" w:val="04A0"/>
+        <w:tblInd w:w="20.0" w:type="dxa"/>
+      </w:tblPr>
+      <w:tblGrid>
+        <w:gridCol w:w="9380"/>
+      </w:tblGrid>
+      <w:tr>
+        <w:trPr>
+          <w:trHeight w:hRule="exact" w:val="268"/>
+        </w:trPr>
+        <w:tc>
+          <w:tcPr>
+            <w:tcW w:type="dxa" w:w="134"/>
+            <w:tcBorders>
+              <w:start w:sz="16.0" w:val="single" w:color="#000000"/>
+              <w:top w:sz="16.0" w:val="single" w:color="#000000"/>
+              <w:end w:sz="16.0" w:val="single" w:color="#000000"/>
+              <w:bottom w:sz="16.0" w:val="single" w:color="#000000"/>
+            </w:tcBorders>
+            <w:tcMar>
+              <w:start w:w="0" w:type="dxa"/>
+              <w:end w:w="0" w:type="dxa"/>
+            </w:tcMar>
+          </w:tcPr>
+          <w:p/>
+        </w:tc>
+      </w:tr>
+    </w:tbl>
+    <w:p>
+      <w:pPr>
+        <w:autoSpaceDN w:val="0"/>
+        <w:autoSpaceDE w:val="0"/>
+        <w:widowControl/>
+        <w:spacing w:line="220" w:lineRule="exact" w:before="206" w:after="0"/>
+        <w:ind w:left="20" w:right="0" w:firstLine="0"/>
+        <w:jc w:val="left"/>
+      </w:pPr>
+      <w:r>
+        <w:rPr>
+          <w:rFonts w:ascii="GDPFNTC" w:hAnsi="GDPFNTC" w:eastAsia="GDPFNTC"/>
+          <w:b/>
+          <w:i w:val="0"/>
+          <w:color w:val="000000"/>
+          <w:sz w:val="22"/>
+        </w:rPr>
+        <w:t>2. What do you think will happen if communication doesn’t exist?</w:t>
+      </w:r>
+    </w:p>
+    <w:p>
+      <w:pPr>
+        <w:autoSpaceDN w:val="0"/>
+        <w:tabs>
+          <w:tab w:pos="740" w:val="left"/>
+        </w:tabs>
+        <w:autoSpaceDE w:val="0"/>
+        <w:widowControl/>
+        <w:spacing w:line="290" w:lineRule="exact" w:before="160" w:after="0"/>
+        <w:ind w:left="380" w:right="0" w:firstLine="0"/>
+        <w:jc w:val="left"/>
+      </w:pPr>
+      <w:r>
+        <w:rPr>
+          <w:rFonts w:ascii="GDPFNTC" w:hAnsi="GDPFNTC" w:eastAsia="GDPFNTC"/>
+          <w:b w:val="0"/>
+          <w:i w:val="0"/>
+          <w:color w:val="000000"/>
+          <w:sz w:val="22"/>
+        </w:rPr>
+        <w:t>-</w:t>
+      </w:r>
+      <w:r>
+        <w:tab/>
+      </w:r>
+      <w:r>
+        <w:rPr>
+          <w:rFonts w:ascii="GDPFNTC" w:hAnsi="GDPFNTC" w:eastAsia="GDPFNTC"/>
+          <w:b w:val="0"/>
+          <w:i w:val="0"/>
+          <w:color w:val="000000"/>
+          <w:sz w:val="22"/>
+        </w:rPr>
+        <w:t xml:space="preserve">The absence of communication would have a tremendous impact on human society and our </w:t>
+      </w:r>
+      <w:r>
+        <w:tab/>
+      </w:r>
+      <w:r>
+        <w:rPr>
+          <w:rFonts w:ascii="GDPFNTC" w:hAnsi="GDPFNTC" w:eastAsia="GDPFNTC"/>
+          <w:b w:val="0"/>
+          <w:i w:val="0"/>
+          <w:color w:val="000000"/>
+          <w:sz w:val="22"/>
+        </w:rPr>
+        <w:t xml:space="preserve">capacity for successful functioning. The basis of all social interactions, communication is a key </w:t>
+      </w:r>
+      <w:r>
+        <w:tab/>
+      </w:r>
+      <w:r>
+        <w:rPr>
+          <w:rFonts w:ascii="GDPFNTC" w:hAnsi="GDPFNTC" w:eastAsia="GDPFNTC"/>
+          <w:b w:val="0"/>
+          <w:i w:val="0"/>
+          <w:color w:val="000000"/>
+          <w:sz w:val="22"/>
+        </w:rPr>
+        <w:t>mechanism for thought expression, idea sharing, task coordination, and relationship formation.</w:t>
       </w:r>
     </w:p>
     <w:sectPr>
       <w:pgSz w:w="12240" w:h="15840"/>
-      <w:pgMar w:top="882" w:right="1440" w:bottom="1440" w:left="1440" w:header="720" w:footer="720" w:gutter="0"/>
+      <w:pgMar w:top="742" w:right="1440" w:bottom="1440" w:left="1420" w:header="720" w:footer="720" w:gutter="0"/>
       <w:cols w:space="720" w:num="1" w:equalWidth="0">
-        <w:col w:w="9360" w:space="0"/>
-        <w:col w:w="9360" w:space="0"/>
-        <w:col w:w="9360" w:space="0"/>
+        <w:col w:w="9380" w:space="0"/>
+        <w:col w:w="9460" w:space="0"/>
       </w:cols>
       <w:docGrid w:linePitch="360"/>
     </w:sectPr>

</xml_diff>

<commit_message>
finished(hopefully it works when we present this hehe)
</commit_message>
<xml_diff>
--- a/docx_mod.docx
+++ b/docx_mod.docx
@@ -7,7 +7,7 @@
         <w:autoSpaceDN w:val="0"/>
         <w:autoSpaceDE w:val="0"/>
         <w:widowControl/>
-        <w:spacing w:line="220" w:lineRule="exact" w:before="0" w:after="522"/>
+        <w:spacing w:line="220" w:lineRule="exact" w:before="0" w:after="682"/>
         <w:ind w:left="0" w:right="0"/>
       </w:pPr>
     </w:p>
@@ -16,8 +16,8 @@
         <w:autoSpaceDN w:val="0"/>
         <w:autoSpaceDE w:val="0"/>
         <w:widowControl/>
-        <w:spacing w:line="220" w:lineRule="exact" w:before="0" w:after="0"/>
-        <w:ind w:left="40" w:right="0" w:firstLine="0"/>
+        <w:spacing w:line="2180" w:lineRule="exact" w:before="0" w:after="348"/>
+        <w:ind w:left="20" w:right="1440" w:firstLine="0"/>
         <w:jc w:val="left"/>
       </w:pPr>
       <w:r>
@@ -25,30 +25,33 @@
           <w:rFonts w:ascii="GDPFNTC" w:hAnsi="GDPFNTC" w:eastAsia="GDPFNTC"/>
           <w:b w:val="0"/>
           <w:i w:val="0"/>
-          <w:color w:val="000000"/>
-          <w:sz w:val="22"/>
+          <w:color w:val="FF0000"/>
+          <w:sz w:val="180"/>
         </w:rPr>
-        <w:t>RILAN, KENNETH S.</w:t>
+        <w:t xml:space="preserve">THIS IS </w:t>
       </w:r>
-    </w:p>
-    <w:p>
-      <w:pPr>
-        <w:autoSpaceDN w:val="0"/>
-        <w:autoSpaceDE w:val="0"/>
-        <w:widowControl/>
-        <w:spacing w:line="220" w:lineRule="exact" w:before="230" w:after="166"/>
-        <w:ind w:left="40" w:right="0" w:firstLine="0"/>
-        <w:jc w:val="left"/>
-      </w:pPr>
+      <w:r>
+        <w:br/>
+      </w:r>
       <w:r>
         <w:rPr>
           <w:rFonts w:ascii="GDPFNTC" w:hAnsi="GDPFNTC" w:eastAsia="GDPFNTC"/>
           <w:b w:val="0"/>
           <w:i w:val="0"/>
-          <w:color w:val="000000"/>
-          <w:sz w:val="22"/>
+          <w:color w:val="FF0000"/>
+          <w:sz w:val="180"/>
         </w:rPr>
-        <w:t>ME PBST 12 B1</w:t>
+        <w:t xml:space="preserve">FROM USB </w:t>
+      </w:r>
+      <w:r>
+        <w:rPr>
+          <w:rFonts w:ascii="GDPFNTC" w:hAnsi="GDPFNTC" w:eastAsia="GDPFNTC"/>
+          <w:b w:val="0"/>
+          <w:i w:val="0"/>
+          <w:color w:val="FF0000"/>
+          <w:sz w:val="180"/>
+        </w:rPr>
+        <w:t>UPLOAD</w:t>
       </w:r>
     </w:p>
     <w:tbl>
@@ -56,18 +59,18 @@
         <w:tblW w:type="auto" w:w="0"/>
         <w:tblLayout w:type="fixed"/>
         <w:tblLook w:firstColumn="1" w:firstRow="1" w:lastColumn="0" w:lastRow="0" w:noHBand="0" w:noVBand="1" w:val="04A0"/>
-        <w:tblInd w:w="40.0" w:type="dxa"/>
+        <w:tblInd w:w="20.0" w:type="dxa"/>
       </w:tblPr>
       <w:tblGrid>
-        <w:gridCol w:w="9460"/>
+        <w:gridCol w:w="9380"/>
       </w:tblGrid>
       <w:tr>
         <w:trPr>
-          <w:trHeight w:hRule="exact" w:val="268"/>
+          <w:trHeight w:hRule="exact" w:val="2196"/>
         </w:trPr>
         <w:tc>
           <w:tcPr>
-            <w:tcW w:type="dxa" w:w="128"/>
+            <w:tcW w:type="dxa" w:w="1042"/>
             <w:tcBorders>
               <w:start w:sz="16.0" w:val="single" w:color="#000000"/>
               <w:top w:sz="16.0" w:val="single" w:color="#000000"/>
@@ -88,466 +91,7 @@
         <w:autoSpaceDN w:val="0"/>
         <w:autoSpaceDE w:val="0"/>
         <w:widowControl/>
-        <w:spacing w:line="300" w:lineRule="exact" w:before="222" w:after="6"/>
-        <w:ind w:left="40" w:right="0" w:firstLine="0"/>
-        <w:jc w:val="left"/>
-      </w:pPr>
-      <w:r>
-        <w:rPr>
-          <w:u w:val="single" w:color="000000"/>
-          <w:rFonts w:ascii="GDPFNTC" w:hAnsi="GDPFNTC" w:eastAsia="GDPFNTC"/>
-          <w:b/>
-          <w:i w:val="0"/>
-          <w:color w:val="1D3F6B"/>
-          <w:sz w:val="30"/>
-        </w:rPr>
-        <w:t>P</w:t>
-      </w:r>
-      <w:r>
-        <w:rPr>
-          <w:rFonts w:ascii="GDPFNTC" w:hAnsi="GDPFNTC" w:eastAsia="GDPFNTC"/>
-          <w:b/>
-          <w:i w:val="0"/>
-          <w:color w:val="1D3F6B"/>
-          <w:sz w:val="30"/>
-        </w:rPr>
-        <w:t>relim: ACTIVITY NO. 1: Module 1</w:t>
-      </w:r>
-    </w:p>
-    <w:tbl>
-      <w:tblPr>
-        <w:tblW w:type="auto" w:w="0"/>
-        <w:tblLayout w:type="fixed"/>
-        <w:tblLook w:firstColumn="1" w:firstRow="1" w:lastColumn="0" w:lastRow="0" w:noHBand="0" w:noVBand="1" w:val="04A0"/>
-        <w:tblInd w:w="40.0" w:type="dxa"/>
-      </w:tblPr>
-      <w:tblGrid>
-        <w:gridCol w:w="9460"/>
-      </w:tblGrid>
-      <w:tr>
-        <w:trPr>
-          <w:trHeight w:hRule="exact" w:val="268"/>
-        </w:trPr>
-        <w:tc>
-          <w:tcPr>
-            <w:tcW w:type="dxa" w:w="128"/>
-            <w:tcBorders>
-              <w:start w:sz="16.0" w:val="single" w:color="#000000"/>
-              <w:end w:sz="16.0" w:val="single" w:color="#000000"/>
-              <w:bottom w:sz="16.0" w:val="single" w:color="#000000"/>
-            </w:tcBorders>
-            <w:tcMar>
-              <w:start w:w="0" w:type="dxa"/>
-              <w:end w:w="0" w:type="dxa"/>
-            </w:tcMar>
-          </w:tcPr>
-          <w:p/>
-        </w:tc>
-      </w:tr>
-    </w:tbl>
-    <w:p>
-      <w:pPr>
-        <w:autoSpaceDN w:val="0"/>
-        <w:autoSpaceDE w:val="0"/>
-        <w:widowControl/>
-        <w:spacing w:line="220" w:lineRule="exact" w:before="226" w:after="0"/>
-        <w:ind w:left="40" w:right="0" w:firstLine="0"/>
-        <w:jc w:val="left"/>
-      </w:pPr>
-      <w:r>
-        <w:rPr>
-          <w:rFonts w:ascii="GDPFNTC" w:hAnsi="GDPFNTC" w:eastAsia="GDPFNTC"/>
-          <w:b/>
-          <w:i w:val="0"/>
-          <w:color w:val="000000"/>
-          <w:sz w:val="22"/>
-        </w:rPr>
-        <w:t>1. What is Communication?</w:t>
-      </w:r>
-    </w:p>
-    <w:p>
-      <w:pPr>
-        <w:autoSpaceDN w:val="0"/>
-        <w:tabs>
-          <w:tab w:pos="760" w:val="left"/>
-        </w:tabs>
-        <w:autoSpaceDE w:val="0"/>
-        <w:widowControl/>
-        <w:spacing w:line="290" w:lineRule="exact" w:before="160" w:after="0"/>
-        <w:ind w:left="400" w:right="0" w:firstLine="0"/>
-        <w:jc w:val="left"/>
-      </w:pPr>
-      <w:r>
-        <w:rPr>
-          <w:rFonts w:ascii="GDPFNTC" w:hAnsi="GDPFNTC" w:eastAsia="GDPFNTC"/>
-          <w:b w:val="0"/>
-          <w:i w:val="0"/>
-          <w:color w:val="000000"/>
-          <w:sz w:val="22"/>
-        </w:rPr>
-        <w:t>-</w:t>
-      </w:r>
-      <w:r>
-        <w:tab/>
-      </w:r>
-      <w:r>
-        <w:rPr>
-          <w:rFonts w:ascii="GDPFNTC" w:hAnsi="GDPFNTC" w:eastAsia="GDPFNTC"/>
-          <w:b w:val="0"/>
-          <w:i w:val="0"/>
-          <w:color w:val="000000"/>
-          <w:sz w:val="22"/>
-        </w:rPr>
-        <w:t xml:space="preserve">A communication, in my opinion, is the process through which information is shared between </w:t>
-      </w:r>
-      <w:r>
-        <w:tab/>
-      </w:r>
-      <w:r>
-        <w:rPr>
-          <w:rFonts w:ascii="GDPFNTC" w:hAnsi="GDPFNTC" w:eastAsia="GDPFNTC"/>
-          <w:b w:val="0"/>
-          <w:i w:val="0"/>
-          <w:color w:val="000000"/>
-          <w:sz w:val="22"/>
-        </w:rPr>
-        <w:t xml:space="preserve">people using a common set of signals, symbols, or behaviors. The transfer of information is the </w:t>
-      </w:r>
-      <w:r>
-        <w:tab/>
-      </w:r>
-      <w:r>
-        <w:rPr>
-          <w:rFonts w:ascii="GDPFNTC" w:hAnsi="GDPFNTC" w:eastAsia="GDPFNTC"/>
-          <w:b w:val="0"/>
-          <w:i w:val="0"/>
-          <w:color w:val="000000"/>
-          <w:sz w:val="22"/>
-        </w:rPr>
-        <w:t xml:space="preserve">standard definition of communication. The phrase can either be used to describe the actual </w:t>
-      </w:r>
-      <w:r>
-        <w:tab/>
-      </w:r>
-      <w:r>
-        <w:rPr>
-          <w:rFonts w:ascii="GDPFNTC" w:hAnsi="GDPFNTC" w:eastAsia="GDPFNTC"/>
-          <w:b w:val="0"/>
-          <w:i w:val="0"/>
-          <w:color w:val="000000"/>
-          <w:sz w:val="22"/>
-        </w:rPr>
-        <w:t xml:space="preserve">message or the area of study that examines these transmissions, known as communication </w:t>
-      </w:r>
-      <w:r>
-        <w:tab/>
-      </w:r>
-      <w:r>
-        <w:rPr>
-          <w:rFonts w:ascii="GDPFNTC" w:hAnsi="GDPFNTC" w:eastAsia="GDPFNTC"/>
-          <w:b w:val="0"/>
-          <w:i w:val="0"/>
-          <w:color w:val="000000"/>
-          <w:sz w:val="22"/>
-        </w:rPr>
-        <w:t xml:space="preserve">studies. Information transmitted between humans, members of other species, or non-living </w:t>
-      </w:r>
-      <w:r>
-        <w:tab/>
-      </w:r>
-      <w:r>
-        <w:rPr>
-          <w:rFonts w:ascii="GDPFNTC" w:hAnsi="GDPFNTC" w:eastAsia="GDPFNTC"/>
-          <w:b w:val="0"/>
-          <w:i w:val="0"/>
-          <w:color w:val="000000"/>
-          <w:sz w:val="22"/>
-        </w:rPr>
-        <w:t xml:space="preserve">objects like computers can all be categorized as communication. Verbal and non-verbal </w:t>
-      </w:r>
-      <w:r>
-        <w:tab/>
-      </w:r>
-      <w:r>
-        <w:rPr>
-          <w:rFonts w:ascii="GDPFNTC" w:hAnsi="GDPFNTC" w:eastAsia="GDPFNTC"/>
-          <w:b w:val="0"/>
-          <w:i w:val="0"/>
-          <w:color w:val="000000"/>
-          <w:sz w:val="22"/>
-        </w:rPr>
-        <w:t xml:space="preserve">communication are fundamentally different in human communication. Language-based </w:t>
-      </w:r>
-      <w:r>
-        <w:tab/>
-      </w:r>
-      <w:r>
-        <w:rPr>
-          <w:rFonts w:ascii="GDPFNTC" w:hAnsi="GDPFNTC" w:eastAsia="GDPFNTC"/>
-          <w:b w:val="0"/>
-          <w:i w:val="0"/>
-          <w:color w:val="000000"/>
-          <w:sz w:val="22"/>
-        </w:rPr>
-        <w:t xml:space="preserve">communications are exchanged during spoken communication. Esperanto is an example of an </w:t>
-      </w:r>
-      <w:r>
-        <w:tab/>
-      </w:r>
-      <w:r>
-        <w:rPr>
-          <w:rFonts w:ascii="GDPFNTC" w:hAnsi="GDPFNTC" w:eastAsia="GDPFNTC"/>
-          <w:b w:val="0"/>
-          <w:i w:val="0"/>
-          <w:color w:val="000000"/>
-          <w:sz w:val="22"/>
-        </w:rPr>
-        <w:t>artificial language, although it can also occur through natural languages like English or Japanese.</w:t>
-      </w:r>
-    </w:p>
-    <w:p>
-      <w:pPr>
-        <w:autoSpaceDN w:val="0"/>
-        <w:autoSpaceDE w:val="0"/>
-        <w:widowControl/>
-        <w:spacing w:line="290" w:lineRule="exact" w:before="0" w:after="166"/>
-        <w:ind w:left="760" w:right="720" w:firstLine="0"/>
-        <w:jc w:val="left"/>
-      </w:pPr>
-      <w:r>
-        <w:rPr>
-          <w:rFonts w:ascii="GDPFNTC" w:hAnsi="GDPFNTC" w:eastAsia="GDPFNTC"/>
-          <w:b w:val="0"/>
-          <w:i w:val="0"/>
-          <w:color w:val="000000"/>
-          <w:sz w:val="22"/>
-        </w:rPr>
-        <w:t xml:space="preserve">Verbal communication encompasses the exchange of spoken, written, and sign language </w:t>
-      </w:r>
-      <w:r>
-        <w:rPr>
-          <w:rFonts w:ascii="GDPFNTC" w:hAnsi="GDPFNTC" w:eastAsia="GDPFNTC"/>
-          <w:b w:val="0"/>
-          <w:i w:val="0"/>
-          <w:color w:val="000000"/>
-          <w:sz w:val="22"/>
-        </w:rPr>
-        <w:t>messages.</w:t>
-      </w:r>
-    </w:p>
-    <w:tbl>
-      <w:tblPr>
-        <w:tblW w:type="auto" w:w="0"/>
-        <w:tblLayout w:type="fixed"/>
-        <w:tblLook w:firstColumn="1" w:firstRow="1" w:lastColumn="0" w:lastRow="0" w:noHBand="0" w:noVBand="1" w:val="04A0"/>
-        <w:tblInd w:w="40.0" w:type="dxa"/>
-      </w:tblPr>
-      <w:tblGrid>
-        <w:gridCol w:w="9460"/>
-      </w:tblGrid>
-      <w:tr>
-        <w:trPr>
-          <w:trHeight w:hRule="exact" w:val="268"/>
-        </w:trPr>
-        <w:tc>
-          <w:tcPr>
-            <w:tcW w:type="dxa" w:w="128"/>
-            <w:tcBorders>
-              <w:start w:sz="16.0" w:val="single" w:color="#000000"/>
-              <w:top w:sz="16.0" w:val="single" w:color="#000000"/>
-              <w:end w:sz="16.0" w:val="single" w:color="#000000"/>
-              <w:bottom w:sz="16.0" w:val="single" w:color="#000000"/>
-            </w:tcBorders>
-            <w:tcMar>
-              <w:start w:w="0" w:type="dxa"/>
-              <w:end w:w="0" w:type="dxa"/>
-            </w:tcMar>
-          </w:tcPr>
-          <w:p/>
-        </w:tc>
-      </w:tr>
-    </w:tbl>
-    <w:p>
-      <w:pPr>
-        <w:autoSpaceDN w:val="0"/>
-        <w:autoSpaceDE w:val="0"/>
-        <w:widowControl/>
-        <w:spacing w:line="220" w:lineRule="exact" w:before="206" w:after="170"/>
-        <w:ind w:left="40" w:right="0" w:firstLine="0"/>
-        <w:jc w:val="left"/>
-      </w:pPr>
-      <w:r>
-        <w:rPr>
-          <w:rFonts w:ascii="GDPFNTC" w:hAnsi="GDPFNTC" w:eastAsia="GDPFNTC"/>
-          <w:b/>
-          <w:i w:val="0"/>
-          <w:color w:val="000000"/>
-          <w:sz w:val="22"/>
-        </w:rPr>
-        <w:t>2. What are the process/elements of communication?</w:t>
-      </w:r>
-    </w:p>
-    <w:tbl>
-      <w:tblPr>
-        <w:tblW w:type="auto" w:w="0"/>
-        <w:tblLayout w:type="fixed"/>
-        <w:tblLook w:firstColumn="1" w:firstRow="1" w:lastColumn="0" w:lastRow="0" w:noHBand="0" w:noVBand="1" w:val="04A0"/>
-        <w:tblInd w:w="200.0" w:type="dxa"/>
-      </w:tblPr>
-      <w:tblGrid>
-        <w:gridCol w:w="4730"/>
-        <w:gridCol w:w="4730"/>
-      </w:tblGrid>
-      <w:tr>
-        <w:trPr>
-          <w:trHeight w:hRule="exact" w:val="1208"/>
-        </w:trPr>
-        <w:tc>
-          <w:tcPr>
-            <w:tcW w:type="dxa" w:w="400"/>
-            <w:tcBorders/>
-            <w:tcMar>
-              <w:start w:w="0" w:type="dxa"/>
-              <w:end w:w="0" w:type="dxa"/>
-            </w:tcMar>
-          </w:tcPr>
-          <w:p>
-            <w:pPr>
-              <w:autoSpaceDN w:val="0"/>
-              <w:autoSpaceDE w:val="0"/>
-              <w:widowControl/>
-              <w:spacing w:line="288" w:lineRule="exact" w:before="0" w:after="0"/>
-              <w:ind w:left="200" w:right="132" w:firstLine="0"/>
-              <w:jc w:val="both"/>
-            </w:pPr>
-            <w:r>
-              <w:rPr>
-                <w:rFonts w:ascii="GDPFNTC" w:hAnsi="GDPFNTC" w:eastAsia="GDPFNTC"/>
-                <w:b w:val="0"/>
-                <w:i w:val="0"/>
-                <w:color w:val="000000"/>
-                <w:sz w:val="22"/>
-              </w:rPr>
-              <w:t>-</w:t>
-            </w:r>
-            <w:r>
-              <w:br/>
-            </w:r>
-            <w:r>
-              <w:rPr>
-                <w:rFonts w:ascii="GDPFNTC" w:hAnsi="GDPFNTC" w:eastAsia="GDPFNTC"/>
-                <w:b w:val="0"/>
-                <w:i w:val="0"/>
-                <w:color w:val="000000"/>
-                <w:sz w:val="22"/>
-              </w:rPr>
-              <w:t>-</w:t>
-            </w:r>
-            <w:r>
-              <w:br/>
-            </w:r>
-            <w:r>
-              <w:rPr>
-                <w:rFonts w:ascii="GDPFNTC" w:hAnsi="GDPFNTC" w:eastAsia="GDPFNTC"/>
-                <w:b w:val="0"/>
-                <w:i w:val="0"/>
-                <w:color w:val="000000"/>
-                <w:sz w:val="22"/>
-              </w:rPr>
-              <w:t>-</w:t>
-            </w:r>
-            <w:r>
-              <w:br/>
-            </w:r>
-            <w:r>
-              <w:rPr>
-                <w:rFonts w:ascii="GDPFNTC" w:hAnsi="GDPFNTC" w:eastAsia="GDPFNTC"/>
-                <w:b w:val="0"/>
-                <w:i w:val="0"/>
-                <w:color w:val="000000"/>
-                <w:sz w:val="22"/>
-              </w:rPr>
-              <w:t>-</w:t>
-            </w:r>
-          </w:p>
-        </w:tc>
-        <w:tc>
-          <w:tcPr>
-            <w:tcW w:type="dxa" w:w="5000"/>
-            <w:tcBorders/>
-            <w:tcMar>
-              <w:start w:w="0" w:type="dxa"/>
-              <w:end w:w="0" w:type="dxa"/>
-            </w:tcMar>
-          </w:tcPr>
-          <w:p>
-            <w:pPr>
-              <w:autoSpaceDN w:val="0"/>
-              <w:autoSpaceDE w:val="0"/>
-              <w:widowControl/>
-              <w:spacing w:line="288" w:lineRule="exact" w:before="0" w:after="0"/>
-              <w:ind w:left="160" w:right="3744" w:firstLine="0"/>
-              <w:jc w:val="left"/>
-            </w:pPr>
-            <w:r>
-              <w:rPr>
-                <w:rFonts w:ascii="GDPFNTC" w:hAnsi="GDPFNTC" w:eastAsia="GDPFNTC"/>
-                <w:b w:val="0"/>
-                <w:i w:val="0"/>
-                <w:color w:val="000000"/>
-                <w:sz w:val="22"/>
-              </w:rPr>
-              <w:t xml:space="preserve">MESSAGE </w:t>
-            </w:r>
-            <w:r>
-              <w:br/>
-            </w:r>
-            <w:r>
-              <w:rPr>
-                <w:rFonts w:ascii="GDPFNTC" w:hAnsi="GDPFNTC" w:eastAsia="GDPFNTC"/>
-                <w:b w:val="0"/>
-                <w:i w:val="0"/>
-                <w:color w:val="000000"/>
-                <w:sz w:val="22"/>
-              </w:rPr>
-              <w:t xml:space="preserve">ENCODING </w:t>
-            </w:r>
-            <w:r>
-              <w:br/>
-            </w:r>
-            <w:r>
-              <w:rPr>
-                <w:rFonts w:ascii="GDPFNTC" w:hAnsi="GDPFNTC" w:eastAsia="GDPFNTC"/>
-                <w:b w:val="0"/>
-                <w:i w:val="0"/>
-                <w:color w:val="000000"/>
-                <w:sz w:val="22"/>
-              </w:rPr>
-              <w:t xml:space="preserve">DECODING </w:t>
-            </w:r>
-            <w:r>
-              <w:br/>
-            </w:r>
-            <w:r>
-              <w:rPr>
-                <w:rFonts w:ascii="GDPFNTC" w:hAnsi="GDPFNTC" w:eastAsia="GDPFNTC"/>
-                <w:b w:val="0"/>
-                <w:i w:val="0"/>
-                <w:color w:val="000000"/>
-                <w:sz w:val="22"/>
-              </w:rPr>
-              <w:t>FEEDBACK</w:t>
-            </w:r>
-          </w:p>
-        </w:tc>
-      </w:tr>
-    </w:tbl>
-    <w:p>
-      <w:pPr>
-        <w:autoSpaceDN w:val="0"/>
-        <w:autoSpaceDE w:val="0"/>
-        <w:widowControl/>
-        <w:spacing w:line="106" w:lineRule="exact" w:before="0" w:after="0"/>
+        <w:spacing w:line="294" w:lineRule="exact" w:before="0" w:after="0"/>
         <w:ind w:left="0" w:right="0"/>
       </w:pPr>
     </w:p>
@@ -556,349 +100,18 @@
         <w:tblW w:type="auto" w:w="0"/>
         <w:tblLayout w:type="fixed"/>
         <w:tblLook w:firstColumn="1" w:firstRow="1" w:lastColumn="0" w:lastRow="0" w:noHBand="0" w:noVBand="1" w:val="04A0"/>
-        <w:tblInd w:w="40.0" w:type="dxa"/>
+        <w:tblInd w:w="20.0" w:type="dxa"/>
       </w:tblPr>
       <w:tblGrid>
-        <w:gridCol w:w="9460"/>
+        <w:gridCol w:w="9380"/>
       </w:tblGrid>
       <w:tr>
         <w:trPr>
-          <w:trHeight w:hRule="exact" w:val="268"/>
+          <w:trHeight w:hRule="exact" w:val="2178"/>
         </w:trPr>
         <w:tc>
           <w:tcPr>
-            <w:tcW w:type="dxa" w:w="128"/>
-            <w:tcBorders>
-              <w:start w:sz="16.0" w:val="single" w:color="#000000"/>
-              <w:top w:sz="16.0" w:val="single" w:color="#000000"/>
-              <w:end w:sz="16.0" w:val="single" w:color="#000000"/>
-              <w:bottom w:sz="16.0" w:val="single" w:color="#000000"/>
-            </w:tcBorders>
-            <w:tcMar>
-              <w:start w:w="0" w:type="dxa"/>
-              <w:end w:w="0" w:type="dxa"/>
-            </w:tcMar>
-          </w:tcPr>
-          <w:p/>
-        </w:tc>
-      </w:tr>
-    </w:tbl>
-    <w:p>
-      <w:pPr>
-        <w:autoSpaceDN w:val="0"/>
-        <w:autoSpaceDE w:val="0"/>
-        <w:widowControl/>
-        <w:spacing w:line="220" w:lineRule="exact" w:before="206" w:after="166"/>
-        <w:ind w:left="40" w:right="0" w:firstLine="0"/>
-        <w:jc w:val="left"/>
-      </w:pPr>
-      <w:r>
-        <w:rPr>
-          <w:rFonts w:ascii="GDPFNTC" w:hAnsi="GDPFNTC" w:eastAsia="GDPFNTC"/>
-          <w:b/>
-          <w:i w:val="0"/>
-          <w:color w:val="000000"/>
-          <w:sz w:val="22"/>
-        </w:rPr>
-        <w:t>3. How does a communication works? Draw it. (Attach your drawing in Quipper)</w:t>
-      </w:r>
-    </w:p>
-    <w:tbl>
-      <w:tblPr>
-        <w:tblW w:type="auto" w:w="0"/>
-        <w:tblLayout w:type="fixed"/>
-        <w:tblLook w:firstColumn="1" w:firstRow="1" w:lastColumn="0" w:lastRow="0" w:noHBand="0" w:noVBand="1" w:val="04A0"/>
-        <w:tblInd w:w="40.0" w:type="dxa"/>
-      </w:tblPr>
-      <w:tblGrid>
-        <w:gridCol w:w="9460"/>
-      </w:tblGrid>
-      <w:tr>
-        <w:trPr>
-          <w:trHeight w:hRule="exact" w:val="268"/>
-        </w:trPr>
-        <w:tc>
-          <w:tcPr>
-            <w:tcW w:type="dxa" w:w="128"/>
-            <w:tcBorders>
-              <w:start w:sz="16.0" w:val="single" w:color="#000000"/>
-              <w:top w:sz="16.0" w:val="single" w:color="#000000"/>
-              <w:end w:sz="16.0" w:val="single" w:color="#000000"/>
-              <w:bottom w:sz="16.0" w:val="single" w:color="#000000"/>
-            </w:tcBorders>
-            <w:tcMar>
-              <w:start w:w="0" w:type="dxa"/>
-              <w:end w:w="0" w:type="dxa"/>
-            </w:tcMar>
-          </w:tcPr>
-          <w:p/>
-        </w:tc>
-      </w:tr>
-    </w:tbl>
-    <w:p>
-      <w:pPr>
-        <w:autoSpaceDN w:val="0"/>
-        <w:autoSpaceDE w:val="0"/>
-        <w:widowControl/>
-        <w:spacing w:line="144" w:lineRule="exact" w:before="0" w:after="0"/>
-        <w:ind w:left="0" w:right="0"/>
-      </w:pPr>
-    </w:p>
-    <w:tbl>
-      <w:tblPr>
-        <w:tblW w:type="auto" w:w="0"/>
-        <w:tblLayout w:type="fixed"/>
-        <w:tblLook w:firstColumn="1" w:firstRow="1" w:lastColumn="0" w:lastRow="0" w:noHBand="0" w:noVBand="1" w:val="04A0"/>
-        <w:tblInd w:w="200.0" w:type="dxa"/>
-      </w:tblPr>
-      <w:tblGrid>
-        <w:gridCol w:w="4730"/>
-        <w:gridCol w:w="4730"/>
-      </w:tblGrid>
-      <w:tr>
-        <w:trPr>
-          <w:trHeight w:hRule="exact" w:val="340"/>
-        </w:trPr>
-        <w:tc>
-          <w:tcPr>
-            <w:tcW w:type="dxa" w:w="400"/>
-            <w:tcBorders/>
-            <w:tcMar>
-              <w:start w:w="0" w:type="dxa"/>
-              <w:end w:w="0" w:type="dxa"/>
-            </w:tcMar>
-          </w:tcPr>
-          <w:p>
-            <w:pPr>
-              <w:autoSpaceDN w:val="0"/>
-              <w:autoSpaceDE w:val="0"/>
-              <w:widowControl/>
-              <w:spacing w:line="220" w:lineRule="exact" w:before="60" w:after="0"/>
-              <w:ind w:left="0" w:right="0" w:firstLine="0"/>
-              <w:jc w:val="center"/>
-            </w:pPr>
-            <w:r>
-              <w:rPr>
-                <w:rFonts w:ascii="GDPFNTC" w:hAnsi="GDPFNTC" w:eastAsia="GDPFNTC"/>
-                <w:b w:val="0"/>
-                <w:i w:val="0"/>
-                <w:color w:val="000000"/>
-                <w:sz w:val="22"/>
-              </w:rPr>
-              <w:t>-</w:t>
-            </w:r>
-          </w:p>
-        </w:tc>
-        <w:tc>
-          <w:tcPr>
-            <w:tcW w:type="dxa" w:w="5460"/>
-            <w:tcBorders/>
-            <w:tcMar>
-              <w:start w:w="0" w:type="dxa"/>
-              <w:end w:w="0" w:type="dxa"/>
-            </w:tcMar>
-          </w:tcPr>
-          <w:p>
-            <w:pPr>
-              <w:autoSpaceDN w:val="0"/>
-              <w:autoSpaceDE w:val="0"/>
-              <w:widowControl/>
-              <w:spacing w:line="220" w:lineRule="exact" w:before="60" w:after="0"/>
-              <w:ind w:left="160" w:right="0" w:firstLine="0"/>
-              <w:jc w:val="left"/>
-            </w:pPr>
-            <w:r>
-              <w:rPr>
-                <w:rFonts w:ascii="GDPFNTC" w:hAnsi="GDPFNTC" w:eastAsia="GDPFNTC"/>
-                <w:b w:val="0"/>
-                <w:i w:val="0"/>
-                <w:color w:val="000000"/>
-                <w:sz w:val="22"/>
-              </w:rPr>
-              <w:t>IN THE NEXT PICTURE</w:t>
-            </w:r>
-          </w:p>
-        </w:tc>
-      </w:tr>
-    </w:tbl>
-    <w:p>
-      <w:pPr>
-        <w:autoSpaceDN w:val="0"/>
-        <w:autoSpaceDE w:val="0"/>
-        <w:widowControl/>
-        <w:spacing w:line="106" w:lineRule="exact" w:before="0" w:after="0"/>
-        <w:ind w:left="0" w:right="0"/>
-      </w:pPr>
-    </w:p>
-    <w:tbl>
-      <w:tblPr>
-        <w:tblW w:type="auto" w:w="0"/>
-        <w:tblLayout w:type="fixed"/>
-        <w:tblLook w:firstColumn="1" w:firstRow="1" w:lastColumn="0" w:lastRow="0" w:noHBand="0" w:noVBand="1" w:val="04A0"/>
-        <w:tblInd w:w="40.0" w:type="dxa"/>
-      </w:tblPr>
-      <w:tblGrid>
-        <w:gridCol w:w="9460"/>
-      </w:tblGrid>
-      <w:tr>
-        <w:trPr>
-          <w:trHeight w:hRule="exact" w:val="268"/>
-        </w:trPr>
-        <w:tc>
-          <w:tcPr>
-            <w:tcW w:type="dxa" w:w="128"/>
-            <w:tcBorders>
-              <w:start w:sz="16.0" w:val="single" w:color="#000000"/>
-              <w:top w:sz="16.0" w:val="single" w:color="#000000"/>
-              <w:end w:sz="16.0" w:val="single" w:color="#000000"/>
-              <w:bottom w:sz="16.0" w:val="single" w:color="#000000"/>
-            </w:tcBorders>
-            <w:tcMar>
-              <w:start w:w="0" w:type="dxa"/>
-              <w:end w:w="0" w:type="dxa"/>
-            </w:tcMar>
-          </w:tcPr>
-          <w:p/>
-        </w:tc>
-      </w:tr>
-    </w:tbl>
-    <w:p>
-      <w:pPr>
-        <w:autoSpaceDN w:val="0"/>
-        <w:autoSpaceDE w:val="0"/>
-        <w:widowControl/>
-        <w:spacing w:line="290" w:lineRule="exact" w:before="136" w:after="0"/>
-        <w:ind w:left="40" w:right="432" w:firstLine="0"/>
-        <w:jc w:val="left"/>
-      </w:pPr>
-      <w:r>
-        <w:rPr>
-          <w:rFonts w:ascii="GDPFNTC" w:hAnsi="GDPFNTC" w:eastAsia="GDPFNTC"/>
-          <w:b/>
-          <w:i w:val="0"/>
-          <w:color w:val="000000"/>
-          <w:sz w:val="22"/>
-        </w:rPr>
-        <w:t xml:space="preserve">4. Choose 1 noise in communication then give a scenario wherein you will show how noise affects </w:t>
-      </w:r>
-      <w:r>
-        <w:rPr>
-          <w:rFonts w:ascii="GDPFNTC" w:hAnsi="GDPFNTC" w:eastAsia="GDPFNTC"/>
-          <w:b/>
-          <w:i w:val="0"/>
-          <w:color w:val="000000"/>
-          <w:sz w:val="22"/>
-        </w:rPr>
-        <w:t>communication.</w:t>
-      </w:r>
-    </w:p>
-    <w:p>
-      <w:pPr>
-        <w:autoSpaceDN w:val="0"/>
-        <w:tabs>
-          <w:tab w:pos="760" w:val="left"/>
-        </w:tabs>
-        <w:autoSpaceDE w:val="0"/>
-        <w:widowControl/>
-        <w:spacing w:line="290" w:lineRule="exact" w:before="160" w:after="164"/>
-        <w:ind w:left="400" w:right="432" w:firstLine="0"/>
-        <w:jc w:val="left"/>
-      </w:pPr>
-      <w:r>
-        <w:rPr>
-          <w:rFonts w:ascii="GDPFNTC" w:hAnsi="GDPFNTC" w:eastAsia="GDPFNTC"/>
-          <w:b w:val="0"/>
-          <w:i w:val="0"/>
-          <w:color w:val="000000"/>
-          <w:sz w:val="22"/>
-        </w:rPr>
-        <w:t>-</w:t>
-      </w:r>
-      <w:r>
-        <w:tab/>
-      </w:r>
-      <w:r>
-        <w:rPr>
-          <w:rFonts w:ascii="GDPFNTC" w:hAnsi="GDPFNTC" w:eastAsia="GDPFNTC"/>
-          <w:b w:val="0"/>
-          <w:i w:val="0"/>
-          <w:color w:val="000000"/>
-          <w:sz w:val="22"/>
-        </w:rPr>
-        <w:t xml:space="preserve">The youngster was driven insane and killed himself because he heard voices in his brain, was </w:t>
-      </w:r>
-      <w:r>
-        <w:tab/>
-      </w:r>
-      <w:r>
-        <w:rPr>
-          <w:rFonts w:ascii="GDPFNTC" w:hAnsi="GDPFNTC" w:eastAsia="GDPFNTC"/>
-          <w:b w:val="0"/>
-          <w:i w:val="0"/>
-          <w:color w:val="000000"/>
-          <w:sz w:val="22"/>
-        </w:rPr>
-        <w:t>anxious, and had negative thoughts.</w:t>
-      </w:r>
-    </w:p>
-    <w:tbl>
-      <w:tblPr>
-        <w:tblW w:type="auto" w:w="0"/>
-        <w:tblLayout w:type="fixed"/>
-        <w:tblLook w:firstColumn="1" w:firstRow="1" w:lastColumn="0" w:lastRow="0" w:noHBand="0" w:noVBand="1" w:val="04A0"/>
-        <w:tblInd w:w="40.0" w:type="dxa"/>
-      </w:tblPr>
-      <w:tblGrid>
-        <w:gridCol w:w="9460"/>
-      </w:tblGrid>
-      <w:tr>
-        <w:trPr>
-          <w:trHeight w:hRule="exact" w:val="270"/>
-        </w:trPr>
-        <w:tc>
-          <w:tcPr>
-            <w:tcW w:type="dxa" w:w="128"/>
-            <w:tcBorders>
-              <w:start w:sz="16.0" w:val="single" w:color="#000000"/>
-              <w:top w:sz="16.0" w:val="single" w:color="#000000"/>
-              <w:end w:sz="16.0" w:val="single" w:color="#000000"/>
-              <w:bottom w:sz="16.0" w:val="single" w:color="#000000"/>
-            </w:tcBorders>
-            <w:tcMar>
-              <w:start w:w="0" w:type="dxa"/>
-              <w:end w:w="0" w:type="dxa"/>
-            </w:tcMar>
-          </w:tcPr>
-          <w:p/>
-        </w:tc>
-      </w:tr>
-    </w:tbl>
-    <w:p>
-      <w:pPr>
-        <w:autoSpaceDN w:val="0"/>
-        <w:autoSpaceDE w:val="0"/>
-        <w:widowControl/>
-        <w:spacing w:line="140" w:lineRule="exact" w:before="0" w:after="0"/>
-        <w:ind w:left="0" w:right="0"/>
-      </w:pPr>
-    </w:p>
-    <w:tbl>
-      <w:tblPr>
-        <w:tblW w:type="auto" w:w="0"/>
-        <w:tblLayout w:type="fixed"/>
-        <w:tblLook w:firstColumn="1" w:firstRow="1" w:lastColumn="0" w:lastRow="0" w:noHBand="0" w:noVBand="1" w:val="04A0"/>
-        <w:tblInd w:w="40.0" w:type="dxa"/>
-      </w:tblPr>
-      <w:tblGrid>
-        <w:gridCol w:w="9460"/>
-      </w:tblGrid>
-      <w:tr>
-        <w:trPr>
-          <w:trHeight w:hRule="exact" w:val="248"/>
-        </w:trPr>
-        <w:tc>
-          <w:tcPr>
-            <w:tcW w:type="dxa" w:w="128"/>
+            <w:tcW w:type="dxa" w:w="1042"/>
             <w:tcBorders>
               <w:start w:sz="16.0" w:val="single" w:color="#000000"/>
               <w:top w:sz="16.0" w:val="single" w:color="#000000"/>
@@ -936,9 +149,9 @@
       <w:pPr>
         <w:sectPr>
           <w:pgSz w:w="12240" w:h="15840"/>
-          <w:pgMar w:top="742" w:right="1380" w:bottom="876" w:left="1400" w:header="720" w:footer="720" w:gutter="0"/>
+          <w:pgMar w:top="902" w:right="1440" w:bottom="1190" w:left="1420" w:header="720" w:footer="720" w:gutter="0"/>
           <w:cols w:space="720" w:num="1" w:equalWidth="0">
-            <w:col w:w="9460" w:space="0"/>
+            <w:col w:w="9380" w:space="0"/>
           </w:cols>
           <w:docGrid w:linePitch="360"/>
         </w:sectPr>
@@ -949,7 +162,7 @@
         <w:autoSpaceDN w:val="0"/>
         <w:autoSpaceDE w:val="0"/>
         <w:widowControl/>
-        <w:spacing w:line="220" w:lineRule="exact" w:before="0" w:after="522"/>
+        <w:spacing w:line="220" w:lineRule="exact" w:before="0" w:after="682"/>
         <w:ind w:left="0" w:right="0"/>
       </w:pPr>
     </w:p>
@@ -958,28 +171,8 @@
         <w:autoSpaceDN w:val="0"/>
         <w:autoSpaceDE w:val="0"/>
         <w:widowControl/>
-        <w:spacing w:line="220" w:lineRule="exact" w:before="0" w:after="0"/>
-        <w:ind w:left="20" w:right="0" w:firstLine="0"/>
-        <w:jc w:val="left"/>
-      </w:pPr>
-      <w:r>
-        <w:rPr>
-          <w:rFonts w:ascii="GDPFNTC" w:hAnsi="GDPFNTC" w:eastAsia="GDPFNTC"/>
-          <w:b/>
-          <w:i w:val="0"/>
-          <w:color w:val="000000"/>
-          <w:sz w:val="22"/>
-        </w:rPr>
-        <w:t>5. What is the role of a sender of messages?</w:t>
-      </w:r>
-    </w:p>
-    <w:p>
-      <w:pPr>
-        <w:autoSpaceDN w:val="0"/>
-        <w:autoSpaceDE w:val="0"/>
-        <w:widowControl/>
-        <w:spacing w:line="220" w:lineRule="exact" w:before="230" w:after="166"/>
-        <w:ind w:left="20" w:right="0" w:firstLine="0"/>
+        <w:spacing w:line="1800" w:lineRule="exact" w:before="0" w:after="0"/>
+        <w:ind w:left="0" w:right="0" w:firstLine="0"/>
         <w:jc w:val="left"/>
       </w:pPr>
       <w:r>
@@ -988,338 +181,17 @@
           <w:b w:val="0"/>
           <w:i w:val="0"/>
           <w:color w:val="000000"/>
-          <w:sz w:val="22"/>
+          <w:sz w:val="180"/>
         </w:rPr>
-        <w:t>- To begin communication, the sender is the one who starts a message and sends it to the recipient.</w:t>
-      </w:r>
-    </w:p>
-    <w:tbl>
-      <w:tblPr>
-        <w:tblW w:type="auto" w:w="0"/>
-        <w:tblLayout w:type="fixed"/>
-        <w:tblLook w:firstColumn="1" w:firstRow="1" w:lastColumn="0" w:lastRow="0" w:noHBand="0" w:noVBand="1" w:val="04A0"/>
-        <w:tblInd w:w="20.0" w:type="dxa"/>
-      </w:tblPr>
-      <w:tblGrid>
-        <w:gridCol w:w="9380"/>
-      </w:tblGrid>
-      <w:tr>
-        <w:trPr>
-          <w:trHeight w:hRule="exact" w:val="268"/>
-        </w:trPr>
-        <w:tc>
-          <w:tcPr>
-            <w:tcW w:type="dxa" w:w="134"/>
-            <w:tcBorders>
-              <w:start w:sz="16.0" w:val="single" w:color="#000000"/>
-              <w:top w:sz="16.0" w:val="single" w:color="#000000"/>
-              <w:end w:sz="16.0" w:val="single" w:color="#000000"/>
-              <w:bottom w:sz="16.0" w:val="single" w:color="#000000"/>
-            </w:tcBorders>
-            <w:tcMar>
-              <w:start w:w="0" w:type="dxa"/>
-              <w:end w:w="0" w:type="dxa"/>
-            </w:tcMar>
-          </w:tcPr>
-          <w:p/>
-        </w:tc>
-      </w:tr>
-    </w:tbl>
-    <w:p>
-      <w:pPr>
-        <w:autoSpaceDN w:val="0"/>
-        <w:autoSpaceDE w:val="0"/>
-        <w:widowControl/>
-        <w:spacing w:line="140" w:lineRule="exact" w:before="0" w:after="0"/>
-        <w:ind w:left="0" w:right="0"/>
-      </w:pPr>
-    </w:p>
-    <w:tbl>
-      <w:tblPr>
-        <w:tblW w:type="auto" w:w="0"/>
-        <w:tblLayout w:type="fixed"/>
-        <w:tblLook w:firstColumn="1" w:firstRow="1" w:lastColumn="0" w:lastRow="0" w:noHBand="0" w:noVBand="1" w:val="04A0"/>
-        <w:tblInd w:w="20.0" w:type="dxa"/>
-      </w:tblPr>
-      <w:tblGrid>
-        <w:gridCol w:w="9380"/>
-      </w:tblGrid>
-      <w:tr>
-        <w:trPr>
-          <w:trHeight w:hRule="exact" w:val="268"/>
-        </w:trPr>
-        <w:tc>
-          <w:tcPr>
-            <w:tcW w:type="dxa" w:w="134"/>
-            <w:tcBorders>
-              <w:start w:sz="16.0" w:val="single" w:color="#000000"/>
-              <w:top w:sz="16.0" w:val="single" w:color="#000000"/>
-              <w:end w:sz="16.0" w:val="single" w:color="#000000"/>
-              <w:bottom w:sz="16.0" w:val="single" w:color="#000000"/>
-            </w:tcBorders>
-            <w:tcMar>
-              <w:start w:w="0" w:type="dxa"/>
-              <w:end w:w="0" w:type="dxa"/>
-            </w:tcMar>
-          </w:tcPr>
-          <w:p/>
-        </w:tc>
-      </w:tr>
-    </w:tbl>
-    <w:p>
-      <w:pPr>
-        <w:autoSpaceDN w:val="0"/>
-        <w:autoSpaceDE w:val="0"/>
-        <w:widowControl/>
-        <w:spacing w:line="220" w:lineRule="exact" w:before="206" w:after="166"/>
-        <w:ind w:left="20" w:right="0" w:firstLine="0"/>
-        <w:jc w:val="left"/>
-      </w:pPr>
-      <w:r>
-        <w:rPr>
-          <w:rFonts w:ascii="GDPFNTC" w:hAnsi="GDPFNTC" w:eastAsia="GDPFNTC"/>
-          <w:b/>
-          <w:i w:val="0"/>
-          <w:color w:val="000000"/>
-          <w:sz w:val="22"/>
-        </w:rPr>
-        <w:t>EXTEND</w:t>
-      </w:r>
-    </w:p>
-    <w:tbl>
-      <w:tblPr>
-        <w:tblW w:type="auto" w:w="0"/>
-        <w:tblLayout w:type="fixed"/>
-        <w:tblLook w:firstColumn="1" w:firstRow="1" w:lastColumn="0" w:lastRow="0" w:noHBand="0" w:noVBand="1" w:val="04A0"/>
-        <w:tblInd w:w="20.0" w:type="dxa"/>
-      </w:tblPr>
-      <w:tblGrid>
-        <w:gridCol w:w="9380"/>
-      </w:tblGrid>
-      <w:tr>
-        <w:trPr>
-          <w:trHeight w:hRule="exact" w:val="268"/>
-        </w:trPr>
-        <w:tc>
-          <w:tcPr>
-            <w:tcW w:type="dxa" w:w="134"/>
-            <w:tcBorders>
-              <w:start w:sz="16.0" w:val="single" w:color="#000000"/>
-              <w:top w:sz="16.0" w:val="single" w:color="#000000"/>
-              <w:end w:sz="16.0" w:val="single" w:color="#000000"/>
-              <w:bottom w:sz="16.0" w:val="single" w:color="#000000"/>
-            </w:tcBorders>
-            <w:tcMar>
-              <w:start w:w="0" w:type="dxa"/>
-              <w:end w:w="0" w:type="dxa"/>
-            </w:tcMar>
-          </w:tcPr>
-          <w:p/>
-        </w:tc>
-      </w:tr>
-    </w:tbl>
-    <w:p>
-      <w:pPr>
-        <w:autoSpaceDN w:val="0"/>
-        <w:autoSpaceDE w:val="0"/>
-        <w:widowControl/>
-        <w:spacing w:line="220" w:lineRule="exact" w:before="206" w:after="0"/>
-        <w:ind w:left="20" w:right="0" w:firstLine="0"/>
-        <w:jc w:val="left"/>
-      </w:pPr>
-      <w:r>
-        <w:rPr>
-          <w:rFonts w:ascii="GDPFNTC" w:hAnsi="GDPFNTC" w:eastAsia="GDPFNTC"/>
-          <w:b/>
-          <w:i w:val="0"/>
-          <w:color w:val="000000"/>
-          <w:sz w:val="22"/>
-        </w:rPr>
-        <w:t>1. What is purposive communication to you?</w:t>
-      </w:r>
-    </w:p>
-    <w:p>
-      <w:pPr>
-        <w:autoSpaceDN w:val="0"/>
-        <w:tabs>
-          <w:tab w:pos="740" w:val="left"/>
-        </w:tabs>
-        <w:autoSpaceDE w:val="0"/>
-        <w:widowControl/>
-        <w:spacing w:line="290" w:lineRule="exact" w:before="160" w:after="166"/>
-        <w:ind w:left="380" w:right="864" w:firstLine="0"/>
-        <w:jc w:val="left"/>
-      </w:pPr>
-      <w:r>
-        <w:rPr>
-          <w:rFonts w:ascii="GDPFNTC" w:hAnsi="GDPFNTC" w:eastAsia="GDPFNTC"/>
-          <w:b w:val="0"/>
-          <w:i w:val="0"/>
-          <w:color w:val="000000"/>
-          <w:sz w:val="22"/>
-        </w:rPr>
-        <w:t>-</w:t>
-      </w:r>
-      <w:r>
-        <w:tab/>
-      </w:r>
-      <w:r>
-        <w:rPr>
-          <w:rFonts w:ascii="GDPFNTC" w:hAnsi="GDPFNTC" w:eastAsia="GDPFNTC"/>
-          <w:b w:val="0"/>
-          <w:i w:val="0"/>
-          <w:color w:val="000000"/>
-          <w:sz w:val="22"/>
-        </w:rPr>
-        <w:t xml:space="preserve">Communication that is intended to achieve a certain goal or objective is referred to as </w:t>
-      </w:r>
-      <w:r>
-        <w:tab/>
-      </w:r>
-      <w:r>
-        <w:rPr>
-          <w:rFonts w:ascii="GDPFNTC" w:hAnsi="GDPFNTC" w:eastAsia="GDPFNTC"/>
-          <w:b w:val="0"/>
-          <w:i w:val="0"/>
-          <w:color w:val="000000"/>
-          <w:sz w:val="22"/>
-        </w:rPr>
-        <w:t xml:space="preserve">purposeful communication. Purposive communication aims to spread knowledge, alter </w:t>
-      </w:r>
-      <w:r>
-        <w:tab/>
-      </w:r>
-      <w:r>
-        <w:rPr>
-          <w:rFonts w:ascii="GDPFNTC" w:hAnsi="GDPFNTC" w:eastAsia="GDPFNTC"/>
-          <w:b w:val="0"/>
-          <w:i w:val="0"/>
-          <w:color w:val="000000"/>
-          <w:sz w:val="22"/>
-        </w:rPr>
-        <w:t>behavior, or bring about a specific result.</w:t>
-      </w:r>
-    </w:p>
-    <w:tbl>
-      <w:tblPr>
-        <w:tblW w:type="auto" w:w="0"/>
-        <w:tblLayout w:type="fixed"/>
-        <w:tblLook w:firstColumn="1" w:firstRow="1" w:lastColumn="0" w:lastRow="0" w:noHBand="0" w:noVBand="1" w:val="04A0"/>
-        <w:tblInd w:w="20.0" w:type="dxa"/>
-      </w:tblPr>
-      <w:tblGrid>
-        <w:gridCol w:w="9380"/>
-      </w:tblGrid>
-      <w:tr>
-        <w:trPr>
-          <w:trHeight w:hRule="exact" w:val="268"/>
-        </w:trPr>
-        <w:tc>
-          <w:tcPr>
-            <w:tcW w:type="dxa" w:w="134"/>
-            <w:tcBorders>
-              <w:start w:sz="16.0" w:val="single" w:color="#000000"/>
-              <w:top w:sz="16.0" w:val="single" w:color="#000000"/>
-              <w:end w:sz="16.0" w:val="single" w:color="#000000"/>
-              <w:bottom w:sz="16.0" w:val="single" w:color="#000000"/>
-            </w:tcBorders>
-            <w:tcMar>
-              <w:start w:w="0" w:type="dxa"/>
-              <w:end w:w="0" w:type="dxa"/>
-            </w:tcMar>
-          </w:tcPr>
-          <w:p/>
-        </w:tc>
-      </w:tr>
-    </w:tbl>
-    <w:p>
-      <w:pPr>
-        <w:autoSpaceDN w:val="0"/>
-        <w:autoSpaceDE w:val="0"/>
-        <w:widowControl/>
-        <w:spacing w:line="220" w:lineRule="exact" w:before="206" w:after="0"/>
-        <w:ind w:left="20" w:right="0" w:firstLine="0"/>
-        <w:jc w:val="left"/>
-      </w:pPr>
-      <w:r>
-        <w:rPr>
-          <w:rFonts w:ascii="GDPFNTC" w:hAnsi="GDPFNTC" w:eastAsia="GDPFNTC"/>
-          <w:b/>
-          <w:i w:val="0"/>
-          <w:color w:val="000000"/>
-          <w:sz w:val="22"/>
-        </w:rPr>
-        <w:t>2. What do you think will happen if communication doesn’t exist?</w:t>
-      </w:r>
-    </w:p>
-    <w:p>
-      <w:pPr>
-        <w:autoSpaceDN w:val="0"/>
-        <w:tabs>
-          <w:tab w:pos="740" w:val="left"/>
-        </w:tabs>
-        <w:autoSpaceDE w:val="0"/>
-        <w:widowControl/>
-        <w:spacing w:line="290" w:lineRule="exact" w:before="160" w:after="0"/>
-        <w:ind w:left="380" w:right="0" w:firstLine="0"/>
-        <w:jc w:val="left"/>
-      </w:pPr>
-      <w:r>
-        <w:rPr>
-          <w:rFonts w:ascii="GDPFNTC" w:hAnsi="GDPFNTC" w:eastAsia="GDPFNTC"/>
-          <w:b w:val="0"/>
-          <w:i w:val="0"/>
-          <w:color w:val="000000"/>
-          <w:sz w:val="22"/>
-        </w:rPr>
-        <w:t>-</w:t>
-      </w:r>
-      <w:r>
-        <w:tab/>
-      </w:r>
-      <w:r>
-        <w:rPr>
-          <w:rFonts w:ascii="GDPFNTC" w:hAnsi="GDPFNTC" w:eastAsia="GDPFNTC"/>
-          <w:b w:val="0"/>
-          <w:i w:val="0"/>
-          <w:color w:val="000000"/>
-          <w:sz w:val="22"/>
-        </w:rPr>
-        <w:t xml:space="preserve">The absence of communication would have a tremendous impact on human society and our </w:t>
-      </w:r>
-      <w:r>
-        <w:tab/>
-      </w:r>
-      <w:r>
-        <w:rPr>
-          <w:rFonts w:ascii="GDPFNTC" w:hAnsi="GDPFNTC" w:eastAsia="GDPFNTC"/>
-          <w:b w:val="0"/>
-          <w:i w:val="0"/>
-          <w:color w:val="000000"/>
-          <w:sz w:val="22"/>
-        </w:rPr>
-        <w:t xml:space="preserve">capacity for successful functioning. The basis of all social interactions, communication is a key </w:t>
-      </w:r>
-      <w:r>
-        <w:tab/>
-      </w:r>
-      <w:r>
-        <w:rPr>
-          <w:rFonts w:ascii="GDPFNTC" w:hAnsi="GDPFNTC" w:eastAsia="GDPFNTC"/>
-          <w:b w:val="0"/>
-          <w:i w:val="0"/>
-          <w:color w:val="000000"/>
-          <w:sz w:val="22"/>
-        </w:rPr>
-        <w:t>mechanism for thought expression, idea sharing, task coordination, and relationship formation.</w:t>
+        <w:t>B&amp;W</w:t>
       </w:r>
     </w:p>
     <w:sectPr>
       <w:pgSz w:w="12240" w:h="15840"/>
-      <w:pgMar w:top="742" w:right="1440" w:bottom="1440" w:left="1420" w:header="720" w:footer="720" w:gutter="0"/>
+      <w:pgMar w:top="902" w:right="1440" w:bottom="1440" w:left="1440" w:header="720" w:footer="720" w:gutter="0"/>
       <w:cols w:space="720" w:num="1" w:equalWidth="0">
+        <w:col w:w="9360" w:space="0"/>
         <w:col w:w="9380" w:space="0"/>
-        <w:col w:w="9460" w:space="0"/>
       </w:cols>
       <w:docGrid w:linePitch="360"/>
     </w:sectPr>

</xml_diff>

<commit_message>
TOTOLOG MONA AKO WAHAHAHAHA
</commit_message>
<xml_diff>
--- a/docx_mod.docx
+++ b/docx_mod.docx
@@ -7,52 +7,21 @@
         <w:autoSpaceDN w:val="0"/>
         <w:autoSpaceDE w:val="0"/>
         <w:widowControl/>
-        <w:spacing w:line="220" w:lineRule="exact" w:before="0" w:after="682"/>
+        <w:spacing w:line="220" w:lineRule="exact" w:before="0" w:after="468"/>
         <w:ind w:left="0" w:right="0"/>
       </w:pPr>
     </w:p>
     <w:p>
       <w:pPr>
-        <w:autoSpaceDN w:val="0"/>
-        <w:autoSpaceDE w:val="0"/>
-        <w:widowControl/>
-        <w:spacing w:line="2180" w:lineRule="exact" w:before="0" w:after="348"/>
-        <w:ind w:left="20" w:right="1440" w:firstLine="0"/>
-        <w:jc w:val="left"/>
+        <w:sectPr>
+          <w:pgSz w:w="12240" w:h="15840"/>
+          <w:pgMar w:top="710" w:right="1440" w:bottom="1440" w:left="970" w:header="720" w:footer="720" w:gutter="0"/>
+          <w:cols w:space="720" w:num="1" w:equalWidth="0">
+            <w:col w:w="9830" w:space="0"/>
+          </w:cols>
+          <w:docGrid w:linePitch="360"/>
+        </w:sectPr>
       </w:pPr>
-      <w:r>
-        <w:rPr>
-          <w:rFonts w:ascii="GDPFNTC" w:hAnsi="GDPFNTC" w:eastAsia="GDPFNTC"/>
-          <w:b w:val="0"/>
-          <w:i w:val="0"/>
-          <w:color w:val="FF0000"/>
-          <w:sz w:val="180"/>
-        </w:rPr>
-        <w:t xml:space="preserve">THIS IS </w:t>
-      </w:r>
-      <w:r>
-        <w:br/>
-      </w:r>
-      <w:r>
-        <w:rPr>
-          <w:rFonts w:ascii="GDPFNTC" w:hAnsi="GDPFNTC" w:eastAsia="GDPFNTC"/>
-          <w:b w:val="0"/>
-          <w:i w:val="0"/>
-          <w:color w:val="FF0000"/>
-          <w:sz w:val="180"/>
-        </w:rPr>
-        <w:t xml:space="preserve">FROM USB </w:t>
-      </w:r>
-      <w:r>
-        <w:rPr>
-          <w:rFonts w:ascii="GDPFNTC" w:hAnsi="GDPFNTC" w:eastAsia="GDPFNTC"/>
-          <w:b w:val="0"/>
-          <w:i w:val="0"/>
-          <w:color w:val="FF0000"/>
-          <w:sz w:val="180"/>
-        </w:rPr>
-        <w:t>UPLOAD</w:t>
-      </w:r>
     </w:p>
     <w:tbl>
       <w:tblPr>
@@ -62,15 +31,15 @@
         <w:tblInd w:w="20.0" w:type="dxa"/>
       </w:tblPr>
       <w:tblGrid>
-        <w:gridCol w:w="9380"/>
+        <w:gridCol w:w="9830"/>
       </w:tblGrid>
       <w:tr>
         <w:trPr>
-          <w:trHeight w:hRule="exact" w:val="2196"/>
+          <w:trHeight w:hRule="exact" w:val="3574"/>
         </w:trPr>
         <w:tc>
           <w:tcPr>
-            <w:tcW w:type="dxa" w:w="1042"/>
+            <w:tcW w:type="dxa" w:w="3118"/>
             <w:tcBorders>
               <w:start w:sz="16.0" w:val="single" w:color="#000000"/>
               <w:top w:sz="16.0" w:val="single" w:color="#000000"/>
@@ -82,48 +51,50 @@
               <w:end w:w="0" w:type="dxa"/>
             </w:tcMar>
           </w:tcPr>
-          <w:p/>
-        </w:tc>
-      </w:tr>
-    </w:tbl>
-    <w:p>
-      <w:pPr>
-        <w:autoSpaceDN w:val="0"/>
-        <w:autoSpaceDE w:val="0"/>
-        <w:widowControl/>
-        <w:spacing w:line="294" w:lineRule="exact" w:before="0" w:after="0"/>
-        <w:ind w:left="0" w:right="0"/>
-      </w:pPr>
-    </w:p>
-    <w:tbl>
-      <w:tblPr>
-        <w:tblW w:type="auto" w:w="0"/>
-        <w:tblLayout w:type="fixed"/>
-        <w:tblLook w:firstColumn="1" w:firstRow="1" w:lastColumn="0" w:lastRow="0" w:noHBand="0" w:noVBand="1" w:val="04A0"/>
-        <w:tblInd w:w="20.0" w:type="dxa"/>
-      </w:tblPr>
-      <w:tblGrid>
-        <w:gridCol w:w="9380"/>
-      </w:tblGrid>
-      <w:tr>
-        <w:trPr>
-          <w:trHeight w:hRule="exact" w:val="2178"/>
-        </w:trPr>
-        <w:tc>
-          <w:tcPr>
-            <w:tcW w:type="dxa" w:w="1042"/>
-            <w:tcBorders>
-              <w:start w:sz="16.0" w:val="single" w:color="#000000"/>
-              <w:top w:sz="16.0" w:val="single" w:color="#000000"/>
-              <w:end w:sz="16.0" w:val="single" w:color="#000000"/>
-              <w:bottom w:sz="16.0" w:val="single" w:color="#000000"/>
-            </w:tcBorders>
-            <w:tcMar>
-              <w:start w:w="0" w:type="dxa"/>
-              <w:end w:w="0" w:type="dxa"/>
-            </w:tcMar>
-          </w:tcPr>
-          <w:p/>
+          <w:p>
+            <w:pPr>
+              <w:autoSpaceDN w:val="0"/>
+              <w:autoSpaceDE w:val="0"/>
+              <w:widowControl/>
+              <w:spacing w:line="240" w:lineRule="auto" w:before="0" w:after="0"/>
+              <w:ind w:left="0" w:right="0" w:firstLine="0"/>
+              <w:jc w:val="center"/>
+            </w:pPr>
+            <w:r>
+              <w:drawing>
+                <wp:inline xmlns:a="http://schemas.openxmlformats.org/drawingml/2006/main" xmlns:pic="http://schemas.openxmlformats.org/drawingml/2006/picture">
+                  <wp:extent cx="1981200" cy="2286000"/>
+                  <wp:docPr id="1" name="Picture 1"/>
+                  <wp:cNvGraphicFramePr>
+                    <a:graphicFrameLocks noChangeAspect="1"/>
+                  </wp:cNvGraphicFramePr>
+                  <a:graphic>
+                    <a:graphicData uri="http://schemas.openxmlformats.org/drawingml/2006/picture">
+                      <pic:pic>
+                        <pic:nvPicPr>
+                          <pic:cNvPr id="0" name="image.png"/>
+                          <pic:cNvPicPr/>
+                        </pic:nvPicPr>
+                        <pic:blipFill>
+                          <a:blip r:embed="rId9"/>
+                          <a:stretch>
+                            <a:fillRect/>
+                          </a:stretch>
+                        </pic:blipFill>
+                        <pic:spPr>
+                          <a:xfrm>
+                            <a:off x="0" y="0"/>
+                            <a:ext cx="1981200" cy="2286000"/>
+                          </a:xfrm>
+                          <a:prstGeom prst="rect"/>
+                        </pic:spPr>
+                      </pic:pic>
+                    </a:graphicData>
+                  </a:graphic>
+                </wp:inline>
+              </w:drawing>
+            </w:r>
+          </w:p>
         </w:tc>
       </w:tr>
     </w:tbl>
@@ -138,6 +109,96 @@
     </w:p>
     <w:p>
       <w:pPr>
+        <w:sectPr>
+          <w:type w:val="continuous"/>
+          <w:pgSz w:w="12240" w:h="15840"/>
+          <w:pgMar w:top="710" w:right="1440" w:bottom="1440" w:left="970" w:header="720" w:footer="720" w:gutter="0"/>
+          <w:cols w:space="720" w:num="2" w:equalWidth="0">
+            <w:col w:w="3870" w:space="0"/>
+            <w:col w:w="5960" w:space="0"/>
+            <w:col w:w="9830" w:space="0"/>
+          </w:cols>
+          <w:docGrid w:linePitch="360"/>
+        </w:sectPr>
+      </w:pPr>
+    </w:p>
+    <w:tbl>
+      <w:tblPr>
+        <w:tblW w:type="auto" w:w="0"/>
+        <w:tblLayout w:type="fixed"/>
+        <w:tblLook w:firstColumn="1" w:firstRow="1" w:lastColumn="0" w:lastRow="0" w:noHBand="0" w:noVBand="1" w:val="04A0"/>
+        <w:tblInd w:w="732.0000000000005" w:type="dxa"/>
+      </w:tblPr>
+      <w:tblGrid>
+        <w:gridCol w:w="9830"/>
+      </w:tblGrid>
+      <w:tr>
+        <w:trPr>
+          <w:trHeight w:hRule="exact" w:val="3626"/>
+        </w:trPr>
+        <w:tc>
+          <w:tcPr>
+            <w:tcW w:type="dxa" w:w="3058"/>
+            <w:tcBorders>
+              <w:start w:sz="16.0" w:val="single" w:color="#000000"/>
+              <w:top w:sz="16.0" w:val="single" w:color="#000000"/>
+              <w:end w:sz="16.0" w:val="single" w:color="#000000"/>
+              <w:bottom w:sz="16.0" w:val="single" w:color="#000000"/>
+            </w:tcBorders>
+            <w:tcMar>
+              <w:start w:w="0" w:type="dxa"/>
+              <w:end w:w="0" w:type="dxa"/>
+            </w:tcMar>
+          </w:tcPr>
+          <w:p>
+            <w:pPr>
+              <w:autoSpaceDN w:val="0"/>
+              <w:autoSpaceDE w:val="0"/>
+              <w:widowControl/>
+              <w:spacing w:line="240" w:lineRule="auto" w:before="0" w:after="0"/>
+              <w:ind w:left="0" w:right="0" w:firstLine="0"/>
+              <w:jc w:val="center"/>
+            </w:pPr>
+            <w:r>
+              <w:drawing>
+                <wp:inline xmlns:a="http://schemas.openxmlformats.org/drawingml/2006/main" xmlns:pic="http://schemas.openxmlformats.org/drawingml/2006/picture">
+                  <wp:extent cx="1943100" cy="2324100"/>
+                  <wp:docPr id="2" name="Picture 2"/>
+                  <wp:cNvGraphicFramePr>
+                    <a:graphicFrameLocks noChangeAspect="1"/>
+                  </wp:cNvGraphicFramePr>
+                  <a:graphic>
+                    <a:graphicData uri="http://schemas.openxmlformats.org/drawingml/2006/picture">
+                      <pic:pic>
+                        <pic:nvPicPr>
+                          <pic:cNvPr id="0" name="image.png"/>
+                          <pic:cNvPicPr/>
+                        </pic:nvPicPr>
+                        <pic:blipFill>
+                          <a:blip r:embed="rId10"/>
+                          <a:stretch>
+                            <a:fillRect/>
+                          </a:stretch>
+                        </pic:blipFill>
+                        <pic:spPr>
+                          <a:xfrm>
+                            <a:off x="0" y="0"/>
+                            <a:ext cx="1943100" cy="2324100"/>
+                          </a:xfrm>
+                          <a:prstGeom prst="rect"/>
+                        </pic:spPr>
+                      </pic:pic>
+                    </a:graphicData>
+                  </a:graphic>
+                </wp:inline>
+              </w:drawing>
+            </w:r>
+          </w:p>
+        </w:tc>
+      </w:tr>
+    </w:tbl>
+    <w:p>
+      <w:pPr>
         <w:autoSpaceDN w:val="0"/>
         <w:autoSpaceDE w:val="0"/>
         <w:widowControl/>
@@ -145,53 +206,14 @@
         <w:ind w:left="0" w:right="0"/>
       </w:pPr>
     </w:p>
-    <w:p>
-      <w:pPr>
-        <w:sectPr>
-          <w:pgSz w:w="12240" w:h="15840"/>
-          <w:pgMar w:top="902" w:right="1440" w:bottom="1190" w:left="1420" w:header="720" w:footer="720" w:gutter="0"/>
-          <w:cols w:space="720" w:num="1" w:equalWidth="0">
-            <w:col w:w="9380" w:space="0"/>
-          </w:cols>
-          <w:docGrid w:linePitch="360"/>
-        </w:sectPr>
-      </w:pPr>
-    </w:p>
-    <w:p>
-      <w:pPr>
-        <w:autoSpaceDN w:val="0"/>
-        <w:autoSpaceDE w:val="0"/>
-        <w:widowControl/>
-        <w:spacing w:line="220" w:lineRule="exact" w:before="0" w:after="682"/>
-        <w:ind w:left="0" w:right="0"/>
-      </w:pPr>
-    </w:p>
-    <w:p>
-      <w:pPr>
-        <w:autoSpaceDN w:val="0"/>
-        <w:autoSpaceDE w:val="0"/>
-        <w:widowControl/>
-        <w:spacing w:line="1800" w:lineRule="exact" w:before="0" w:after="0"/>
-        <w:ind w:left="0" w:right="0" w:firstLine="0"/>
-        <w:jc w:val="left"/>
-      </w:pPr>
-      <w:r>
-        <w:rPr>
-          <w:rFonts w:ascii="GDPFNTC" w:hAnsi="GDPFNTC" w:eastAsia="GDPFNTC"/>
-          <w:b w:val="0"/>
-          <w:i w:val="0"/>
-          <w:color w:val="000000"/>
-          <w:sz w:val="180"/>
-        </w:rPr>
-        <w:t>B&amp;W</w:t>
-      </w:r>
-    </w:p>
     <w:sectPr>
+      <w:type w:val="nextColumn"/>
       <w:pgSz w:w="12240" w:h="15840"/>
-      <w:pgMar w:top="902" w:right="1440" w:bottom="1440" w:left="1440" w:header="720" w:footer="720" w:gutter="0"/>
-      <w:cols w:space="720" w:num="1" w:equalWidth="0">
-        <w:col w:w="9360" w:space="0"/>
-        <w:col w:w="9380" w:space="0"/>
+      <w:pgMar w:top="710" w:right="1440" w:bottom="1440" w:left="970" w:header="720" w:footer="720" w:gutter="0"/>
+      <w:cols w:space="720" w:num="2" w:equalWidth="0">
+        <w:col w:w="3870" w:space="0"/>
+        <w:col w:w="5960" w:space="0"/>
+        <w:col w:w="9830" w:space="0"/>
       </w:cols>
       <w:docGrid w:linePitch="360"/>
     </w:sectPr>

</xml_diff>